<commit_message>
notebook de extração de dados atualizado
</commit_message>
<xml_diff>
--- a/docs/orientacoes_para_entregas.docx
+++ b/docs/orientacoes_para_entregas.docx
@@ -1,6 +1,6 @@
 
 <file path=word/document.xml><?xml version="1.0" encoding="utf-8"?>
-<w:document xmlns:wpc="http://schemas.microsoft.com/office/word/2010/wordprocessingCanvas" xmlns:cx="http://schemas.microsoft.com/office/drawing/2014/chartex" xmlns:cx1="http://schemas.microsoft.com/office/drawing/2015/9/8/chartex" xmlns:cx2="http://schemas.microsoft.com/office/drawing/2015/10/21/chartex" xmlns:cx3="http://schemas.microsoft.com/office/drawing/2016/5/9/chartex" xmlns:cx4="http://schemas.microsoft.com/office/drawing/2016/5/10/chartex" xmlns:cx5="http://schemas.microsoft.com/office/drawing/2016/5/11/chartex" xmlns:cx6="http://schemas.microsoft.com/office/drawing/2016/5/12/chartex" xmlns:cx7="http://schemas.microsoft.com/office/drawing/2016/5/13/chartex" xmlns:cx8="http://schemas.microsoft.com/office/drawing/2016/5/14/chartex" xmlns:mc="http://schemas.openxmlformats.org/markup-compatibility/2006" xmlns:aink="http://schemas.microsoft.com/office/drawing/2016/ink" xmlns:am3d="http://schemas.microsoft.com/office/drawing/2017/model3d" xmlns:o="urn:schemas-microsoft-com:office:office" xmlns:r="http://schemas.openxmlformats.org/officeDocument/2006/relationships" xmlns:m="http://schemas.openxmlformats.org/officeDocument/2006/math" xmlns:v="urn:schemas-microsoft-com:vml" xmlns:wp14="http://schemas.microsoft.com/office/word/2010/wordprocessingDrawing" xmlns:wp="http://schemas.openxmlformats.org/drawingml/2006/wordprocessingDrawing" xmlns:w10="urn:schemas-microsoft-com:office:word" xmlns:w="http://schemas.openxmlformats.org/wordprocessingml/2006/main" xmlns:w14="http://schemas.microsoft.com/office/word/2010/wordml" xmlns:w15="http://schemas.microsoft.com/office/word/2012/wordml" xmlns:w16cex="http://schemas.microsoft.com/office/word/2018/wordml/cex" xmlns:w16cid="http://schemas.microsoft.com/office/word/2016/wordml/cid" xmlns:w16="http://schemas.microsoft.com/office/word/2018/wordml" xmlns:w16se="http://schemas.microsoft.com/office/word/2015/wordml/symex" xmlns:wpg="http://schemas.microsoft.com/office/word/2010/wordprocessingGroup" xmlns:wpi="http://schemas.microsoft.com/office/word/2010/wordprocessingInk" xmlns:wne="http://schemas.microsoft.com/office/word/2006/wordml" xmlns:wps="http://schemas.microsoft.com/office/word/2010/wordprocessingShape" mc:Ignorable="w14 w15 w16se w16cid w16 w16cex wp14">
+<w:document xmlns:wpc="http://schemas.microsoft.com/office/word/2010/wordprocessingCanvas" xmlns:cx="http://schemas.microsoft.com/office/drawing/2014/chartex" xmlns:cx1="http://schemas.microsoft.com/office/drawing/2015/9/8/chartex" xmlns:cx2="http://schemas.microsoft.com/office/drawing/2015/10/21/chartex" xmlns:cx3="http://schemas.microsoft.com/office/drawing/2016/5/9/chartex" xmlns:cx4="http://schemas.microsoft.com/office/drawing/2016/5/10/chartex" xmlns:cx5="http://schemas.microsoft.com/office/drawing/2016/5/11/chartex" xmlns:cx6="http://schemas.microsoft.com/office/drawing/2016/5/12/chartex" xmlns:cx7="http://schemas.microsoft.com/office/drawing/2016/5/13/chartex" xmlns:cx8="http://schemas.microsoft.com/office/drawing/2016/5/14/chartex" xmlns:mc="http://schemas.openxmlformats.org/markup-compatibility/2006" xmlns:aink="http://schemas.microsoft.com/office/drawing/2016/ink" xmlns:am3d="http://schemas.microsoft.com/office/drawing/2017/model3d" xmlns:o="urn:schemas-microsoft-com:office:office" xmlns:r="http://schemas.openxmlformats.org/officeDocument/2006/relationships" xmlns:m="http://schemas.openxmlformats.org/officeDocument/2006/math" xmlns:v="urn:schemas-microsoft-com:vml" xmlns:wp14="http://schemas.microsoft.com/office/word/2010/wordprocessingDrawing" xmlns:wp="http://schemas.openxmlformats.org/drawingml/2006/wordprocessingDrawing" xmlns:w10="urn:schemas-microsoft-com:office:word" xmlns:w="http://schemas.openxmlformats.org/wordprocessingml/2006/main" xmlns:w14="http://schemas.microsoft.com/office/word/2010/wordml" xmlns:w15="http://schemas.microsoft.com/office/word/2012/wordml" xmlns:w16cid="http://schemas.microsoft.com/office/word/2016/wordml/cid" xmlns:w16se="http://schemas.microsoft.com/office/word/2015/wordml/symex" xmlns:wpg="http://schemas.microsoft.com/office/word/2010/wordprocessingGroup" xmlns:wpi="http://schemas.microsoft.com/office/word/2010/wordprocessingInk" xmlns:wne="http://schemas.microsoft.com/office/word/2006/wordml" xmlns:wps="http://schemas.microsoft.com/office/word/2010/wordprocessingShape" mc:Ignorable="w14 w15 w16se w16cid wp14">
   <w:body>
     <w:p>
       <w:pPr>
@@ -1306,15 +1306,15 @@
           <w:rFonts w:ascii="Arial" w:hAnsi="Arial" w:cs="Arial"/>
           <w:sz w:val="28"/>
           <w:szCs w:val="28"/>
-          <w:highlight w:val="yellow"/>
-        </w:rPr>
-      </w:pPr>
-      <w:r>
-        <w:rPr>
-          <w:rFonts w:ascii="Arial" w:hAnsi="Arial" w:cs="Arial"/>
-          <w:sz w:val="28"/>
-          <w:szCs w:val="28"/>
-          <w:highlight w:val="yellow"/>
+          <w:highlight w:val="green"/>
+        </w:rPr>
+      </w:pPr>
+      <w:r>
+        <w:rPr>
+          <w:rFonts w:ascii="Arial" w:hAnsi="Arial" w:cs="Arial"/>
+          <w:sz w:val="28"/>
+          <w:szCs w:val="28"/>
+          <w:highlight w:val="green"/>
         </w:rPr>
         <w:t>Orientação 1 de TCC: 27/07/2020</w:t>
       </w:r>
@@ -1986,6 +1986,7 @@
           <w:b/>
           <w:sz w:val="28"/>
           <w:szCs w:val="28"/>
+          <w:highlight w:val="yellow"/>
         </w:rPr>
       </w:pPr>
       <w:r>
@@ -1994,6 +1995,7 @@
           <w:b/>
           <w:sz w:val="28"/>
           <w:szCs w:val="28"/>
+          <w:highlight w:val="yellow"/>
         </w:rPr>
         <w:t>2</w:t>
       </w:r>
@@ -2003,6 +2005,7 @@
           <w:b/>
           <w:sz w:val="28"/>
           <w:szCs w:val="28"/>
+          <w:highlight w:val="yellow"/>
         </w:rPr>
         <w:t xml:space="preserve">º Entrega – PESO </w:t>
       </w:r>
@@ -2012,6 +2015,7 @@
           <w:b/>
           <w:sz w:val="28"/>
           <w:szCs w:val="28"/>
+          <w:highlight w:val="yellow"/>
         </w:rPr>
         <w:t>30</w:t>
       </w:r>
@@ -2021,6 +2025,7 @@
           <w:b/>
           <w:sz w:val="28"/>
           <w:szCs w:val="28"/>
+          <w:highlight w:val="yellow"/>
         </w:rPr>
         <w:t xml:space="preserve"> %</w:t>
       </w:r>
@@ -2032,13 +2037,15 @@
           <w:rFonts w:ascii="Arial" w:hAnsi="Arial" w:cs="Arial"/>
           <w:sz w:val="28"/>
           <w:szCs w:val="28"/>
-        </w:rPr>
-      </w:pPr>
-      <w:r>
-        <w:rPr>
-          <w:rFonts w:ascii="Arial" w:hAnsi="Arial" w:cs="Arial"/>
-          <w:sz w:val="28"/>
-          <w:szCs w:val="28"/>
+          <w:highlight w:val="yellow"/>
+        </w:rPr>
+      </w:pPr>
+      <w:r>
+        <w:rPr>
+          <w:rFonts w:ascii="Arial" w:hAnsi="Arial" w:cs="Arial"/>
+          <w:sz w:val="28"/>
+          <w:szCs w:val="28"/>
+          <w:highlight w:val="yellow"/>
         </w:rPr>
         <w:t xml:space="preserve">Conteúdo: </w:t>
       </w:r>
@@ -2051,13 +2058,15 @@
           <w:rFonts w:ascii="Arial" w:hAnsi="Arial" w:cs="Arial"/>
           <w:sz w:val="28"/>
           <w:szCs w:val="28"/>
-        </w:rPr>
-      </w:pPr>
-      <w:r>
-        <w:rPr>
-          <w:rFonts w:ascii="Arial" w:hAnsi="Arial" w:cs="Arial"/>
-          <w:sz w:val="28"/>
-          <w:szCs w:val="28"/>
+          <w:highlight w:val="green"/>
+        </w:rPr>
+      </w:pPr>
+      <w:r>
+        <w:rPr>
+          <w:rFonts w:ascii="Arial" w:hAnsi="Arial" w:cs="Arial"/>
+          <w:sz w:val="28"/>
+          <w:szCs w:val="28"/>
+          <w:highlight w:val="green"/>
         </w:rPr>
         <w:t>1.</w:t>
       </w:r>
@@ -2066,6 +2075,7 @@
           <w:rFonts w:ascii="Arial" w:hAnsi="Arial" w:cs="Arial"/>
           <w:sz w:val="28"/>
           <w:szCs w:val="28"/>
+          <w:highlight w:val="green"/>
         </w:rPr>
         <w:t>Capa com título do trabalho e data</w:t>
       </w:r>
@@ -2082,13 +2092,15 @@
           <w:rFonts w:ascii="Arial" w:hAnsi="Arial" w:cs="Arial"/>
           <w:sz w:val="28"/>
           <w:szCs w:val="28"/>
-        </w:rPr>
-      </w:pPr>
-      <w:r>
-        <w:rPr>
-          <w:rFonts w:ascii="Arial" w:hAnsi="Arial" w:cs="Arial"/>
-          <w:sz w:val="28"/>
-          <w:szCs w:val="28"/>
+          <w:highlight w:val="green"/>
+        </w:rPr>
+      </w:pPr>
+      <w:r>
+        <w:rPr>
+          <w:rFonts w:ascii="Arial" w:hAnsi="Arial" w:cs="Arial"/>
+          <w:sz w:val="28"/>
+          <w:szCs w:val="28"/>
+          <w:highlight w:val="green"/>
         </w:rPr>
         <w:t>Folha de apresentação contendo: nome do curso, nome do aluno, nome dos coordenadores do curso</w:t>
       </w:r>
@@ -2105,13 +2117,15 @@
           <w:rFonts w:ascii="Arial" w:hAnsi="Arial" w:cs="Arial"/>
           <w:sz w:val="28"/>
           <w:szCs w:val="28"/>
-        </w:rPr>
-      </w:pPr>
-      <w:r>
-        <w:rPr>
-          <w:rFonts w:ascii="Arial" w:hAnsi="Arial" w:cs="Arial"/>
-          <w:sz w:val="28"/>
-          <w:szCs w:val="28"/>
+          <w:highlight w:val="green"/>
+        </w:rPr>
+      </w:pPr>
+      <w:r>
+        <w:rPr>
+          <w:rFonts w:ascii="Arial" w:hAnsi="Arial" w:cs="Arial"/>
+          <w:sz w:val="28"/>
+          <w:szCs w:val="28"/>
+          <w:highlight w:val="green"/>
         </w:rPr>
         <w:t>Objetivo do trabalho bem detalhado</w:t>
       </w:r>
@@ -2128,13 +2142,15 @@
           <w:rFonts w:ascii="Arial" w:hAnsi="Arial" w:cs="Arial"/>
           <w:sz w:val="28"/>
           <w:szCs w:val="28"/>
-        </w:rPr>
-      </w:pPr>
-      <w:r>
-        <w:rPr>
-          <w:rFonts w:ascii="Arial" w:hAnsi="Arial" w:cs="Arial"/>
-          <w:sz w:val="28"/>
-          <w:szCs w:val="28"/>
+          <w:highlight w:val="green"/>
+        </w:rPr>
+      </w:pPr>
+      <w:r>
+        <w:rPr>
+          <w:rFonts w:ascii="Arial" w:hAnsi="Arial" w:cs="Arial"/>
+          <w:sz w:val="28"/>
+          <w:szCs w:val="28"/>
+          <w:highlight w:val="green"/>
         </w:rPr>
         <w:t>Contextualização do problema</w:t>
       </w:r>
@@ -2151,13 +2167,15 @@
           <w:rFonts w:ascii="Arial" w:hAnsi="Arial" w:cs="Arial"/>
           <w:sz w:val="28"/>
           <w:szCs w:val="28"/>
-        </w:rPr>
-      </w:pPr>
-      <w:r>
-        <w:rPr>
-          <w:rFonts w:ascii="Arial" w:hAnsi="Arial" w:cs="Arial"/>
-          <w:sz w:val="28"/>
-          <w:szCs w:val="28"/>
+          <w:highlight w:val="yellow"/>
+        </w:rPr>
+      </w:pPr>
+      <w:r>
+        <w:rPr>
+          <w:rFonts w:ascii="Arial" w:hAnsi="Arial" w:cs="Arial"/>
+          <w:sz w:val="28"/>
+          <w:szCs w:val="28"/>
+          <w:highlight w:val="yellow"/>
         </w:rPr>
         <w:t>Análise Exploratória</w:t>
       </w:r>
@@ -2166,6 +2184,7 @@
           <w:rFonts w:ascii="Arial" w:hAnsi="Arial" w:cs="Arial"/>
           <w:sz w:val="28"/>
           <w:szCs w:val="28"/>
+          <w:highlight w:val="yellow"/>
         </w:rPr>
         <w:t xml:space="preserve"> das variáveis</w:t>
       </w:r>
@@ -2184,6 +2203,7 @@
           <w:color w:val="000000"/>
           <w:sz w:val="28"/>
           <w:szCs w:val="28"/>
+          <w:highlight w:val="yellow"/>
         </w:rPr>
       </w:pPr>
       <w:r>
@@ -2192,6 +2212,7 @@
           <w:color w:val="000000"/>
           <w:sz w:val="28"/>
           <w:szCs w:val="28"/>
+          <w:highlight w:val="yellow"/>
         </w:rPr>
         <w:t>Para as variáveis qualitativas fazer tabelas de frequência e para as variáveis quantitativas calcular as medidas de posição (média, quartis), de dispersão (desvio padrão e coeficiente de variação) e Box-</w:t>
       </w:r>
@@ -2202,6 +2223,7 @@
           <w:color w:val="000000"/>
           <w:sz w:val="28"/>
           <w:szCs w:val="28"/>
+          <w:highlight w:val="yellow"/>
         </w:rPr>
         <w:t>plot</w:t>
       </w:r>
@@ -2212,6 +2234,7 @@
           <w:color w:val="000000"/>
           <w:sz w:val="28"/>
           <w:szCs w:val="28"/>
+          <w:highlight w:val="yellow"/>
         </w:rPr>
         <w:t>.</w:t>
       </w:r>
@@ -2230,6 +2253,7 @@
           <w:color w:val="000000"/>
           <w:sz w:val="28"/>
           <w:szCs w:val="28"/>
+          <w:highlight w:val="yellow"/>
         </w:rPr>
       </w:pPr>
       <w:r>
@@ -2238,6 +2262,7 @@
           <w:color w:val="000000"/>
           <w:sz w:val="28"/>
           <w:szCs w:val="28"/>
+          <w:highlight w:val="yellow"/>
         </w:rPr>
         <w:t>Comentar</w:t>
       </w:r>
@@ -2247,6 +2272,7 @@
           <w:color w:val="000000"/>
           <w:sz w:val="28"/>
           <w:szCs w:val="28"/>
+          <w:highlight w:val="yellow"/>
         </w:rPr>
         <w:t xml:space="preserve"> </w:t>
       </w:r>
@@ -2258,6 +2284,7 @@
           <w:color w:val="000000"/>
           <w:sz w:val="28"/>
           <w:szCs w:val="28"/>
+          <w:highlight w:val="yellow"/>
           <w:shd w:val="clear" w:color="auto" w:fill="FFFF00"/>
         </w:rPr>
         <w:t>TODAS</w:t>
@@ -2270,6 +2297,7 @@
           <w:color w:val="000000"/>
           <w:sz w:val="28"/>
           <w:szCs w:val="28"/>
+          <w:highlight w:val="yellow"/>
           <w:shd w:val="clear" w:color="auto" w:fill="FFFF00"/>
         </w:rPr>
         <w:t xml:space="preserve"> </w:t>
@@ -2280,6 +2308,7 @@
           <w:color w:val="000000"/>
           <w:sz w:val="28"/>
           <w:szCs w:val="28"/>
+          <w:highlight w:val="yellow"/>
         </w:rPr>
         <w:t>as tabelas</w:t>
       </w:r>
@@ -2289,6 +2318,7 @@
           <w:color w:val="000000"/>
           <w:sz w:val="28"/>
           <w:szCs w:val="28"/>
+          <w:highlight w:val="yellow"/>
         </w:rPr>
         <w:t xml:space="preserve"> e</w:t>
       </w:r>
@@ -2298,6 +2328,7 @@
           <w:color w:val="000000"/>
           <w:sz w:val="28"/>
           <w:szCs w:val="28"/>
+          <w:highlight w:val="yellow"/>
         </w:rPr>
         <w:t xml:space="preserve"> gráficos.</w:t>
       </w:r>
@@ -2316,6 +2347,7 @@
           <w:color w:val="000000"/>
           <w:sz w:val="28"/>
           <w:szCs w:val="28"/>
+          <w:highlight w:val="yellow"/>
         </w:rPr>
       </w:pPr>
       <w:r>
@@ -2324,6 +2356,7 @@
           <w:color w:val="000000"/>
           <w:sz w:val="28"/>
           <w:szCs w:val="28"/>
+          <w:highlight w:val="yellow"/>
         </w:rPr>
         <w:t>Não colocar a saída do software.</w:t>
       </w:r>
@@ -2334,6 +2367,966 @@
         <w:numPr>
           <w:ilvl w:val="1"/>
           <w:numId w:val="11"/>
+        </w:numPr>
+        <w:spacing w:before="100" w:beforeAutospacing="1" w:after="100" w:afterAutospacing="1"/>
+        <w:jc w:val="both"/>
+        <w:rPr>
+          <w:rFonts w:ascii="Arial" w:hAnsi="Arial" w:cs="Arial"/>
+          <w:color w:val="000000"/>
+          <w:sz w:val="28"/>
+          <w:szCs w:val="28"/>
+          <w:highlight w:val="yellow"/>
+        </w:rPr>
+      </w:pPr>
+      <w:r>
+        <w:rPr>
+          <w:rFonts w:ascii="Arial" w:hAnsi="Arial" w:cs="Arial"/>
+          <w:color w:val="000000"/>
+          <w:sz w:val="28"/>
+          <w:szCs w:val="28"/>
+          <w:highlight w:val="yellow"/>
+        </w:rPr>
+        <w:t>As tabelas devem estar no padrão internacional.</w:t>
+      </w:r>
+    </w:p>
+    <w:p>
+      <w:pPr>
+        <w:pStyle w:val="PargrafodaLista"/>
+        <w:spacing w:before="100" w:beforeAutospacing="1" w:after="100" w:afterAutospacing="1"/>
+        <w:ind w:left="1440"/>
+        <w:jc w:val="both"/>
+        <w:rPr>
+          <w:rFonts w:ascii="Arial" w:hAnsi="Arial" w:cs="Arial"/>
+          <w:color w:val="000000"/>
+          <w:sz w:val="28"/>
+          <w:szCs w:val="28"/>
+          <w:highlight w:val="yellow"/>
+        </w:rPr>
+      </w:pPr>
+      <w:r>
+        <w:rPr>
+          <w:rFonts w:ascii="Arial" w:hAnsi="Arial" w:cs="Arial"/>
+          <w:color w:val="000000"/>
+          <w:sz w:val="28"/>
+          <w:szCs w:val="28"/>
+          <w:highlight w:val="yellow"/>
+        </w:rPr>
+        <w:t>Exemplo:</w:t>
+      </w:r>
+    </w:p>
+    <w:tbl>
+      <w:tblPr>
+        <w:tblW w:w="2980" w:type="dxa"/>
+        <w:jc w:val="center"/>
+        <w:tblCellMar>
+          <w:left w:w="70" w:type="dxa"/>
+          <w:right w:w="70" w:type="dxa"/>
+        </w:tblCellMar>
+        <w:tblLook w:val="04A0" w:firstRow="1" w:lastRow="0" w:firstColumn="1" w:lastColumn="0" w:noHBand="0" w:noVBand="1"/>
+      </w:tblPr>
+      <w:tblGrid>
+        <w:gridCol w:w="1420"/>
+        <w:gridCol w:w="1560"/>
+      </w:tblGrid>
+      <w:tr>
+        <w:trPr>
+          <w:trHeight w:val="300"/>
+          <w:jc w:val="center"/>
+        </w:trPr>
+        <w:tc>
+          <w:tcPr>
+            <w:tcW w:w="1420" w:type="dxa"/>
+            <w:tcBorders>
+              <w:top w:val="single" w:sz="4" w:space="0" w:color="auto"/>
+              <w:left w:val="nil"/>
+              <w:bottom w:val="single" w:sz="4" w:space="0" w:color="auto"/>
+              <w:right w:val="nil"/>
+            </w:tcBorders>
+            <w:shd w:val="clear" w:color="auto" w:fill="auto"/>
+            <w:noWrap/>
+            <w:vAlign w:val="bottom"/>
+            <w:hideMark/>
+          </w:tcPr>
+          <w:p>
+            <w:pPr>
+              <w:spacing w:after="0" w:line="240" w:lineRule="auto"/>
+              <w:jc w:val="both"/>
+              <w:rPr>
+                <w:rFonts w:ascii="Arial" w:eastAsia="Times New Roman" w:hAnsi="Arial" w:cs="Arial"/>
+                <w:color w:val="000000"/>
+                <w:sz w:val="28"/>
+                <w:szCs w:val="28"/>
+                <w:highlight w:val="yellow"/>
+                <w:lang w:eastAsia="pt-BR"/>
+              </w:rPr>
+            </w:pPr>
+            <w:r>
+              <w:rPr>
+                <w:rFonts w:ascii="Arial" w:eastAsia="Times New Roman" w:hAnsi="Arial" w:cs="Arial"/>
+                <w:color w:val="000000"/>
+                <w:sz w:val="28"/>
+                <w:szCs w:val="28"/>
+                <w:highlight w:val="yellow"/>
+                <w:lang w:eastAsia="pt-BR"/>
+              </w:rPr>
+              <w:t>Sexo</w:t>
+            </w:r>
+          </w:p>
+        </w:tc>
+        <w:tc>
+          <w:tcPr>
+            <w:tcW w:w="1560" w:type="dxa"/>
+            <w:tcBorders>
+              <w:top w:val="single" w:sz="4" w:space="0" w:color="auto"/>
+              <w:left w:val="nil"/>
+              <w:bottom w:val="single" w:sz="4" w:space="0" w:color="auto"/>
+              <w:right w:val="nil"/>
+            </w:tcBorders>
+            <w:shd w:val="clear" w:color="auto" w:fill="auto"/>
+            <w:noWrap/>
+            <w:vAlign w:val="bottom"/>
+            <w:hideMark/>
+          </w:tcPr>
+          <w:p>
+            <w:pPr>
+              <w:spacing w:after="0" w:line="240" w:lineRule="auto"/>
+              <w:jc w:val="both"/>
+              <w:rPr>
+                <w:rFonts w:ascii="Arial" w:eastAsia="Times New Roman" w:hAnsi="Arial" w:cs="Arial"/>
+                <w:color w:val="000000"/>
+                <w:sz w:val="28"/>
+                <w:szCs w:val="28"/>
+                <w:highlight w:val="yellow"/>
+                <w:lang w:eastAsia="pt-BR"/>
+              </w:rPr>
+            </w:pPr>
+            <w:r>
+              <w:rPr>
+                <w:rFonts w:ascii="Arial" w:eastAsia="Times New Roman" w:hAnsi="Arial" w:cs="Arial"/>
+                <w:color w:val="000000"/>
+                <w:sz w:val="28"/>
+                <w:szCs w:val="28"/>
+                <w:highlight w:val="yellow"/>
+                <w:lang w:eastAsia="pt-BR"/>
+              </w:rPr>
+              <w:t>Frequência</w:t>
+            </w:r>
+          </w:p>
+        </w:tc>
+      </w:tr>
+      <w:tr>
+        <w:trPr>
+          <w:trHeight w:val="300"/>
+          <w:jc w:val="center"/>
+        </w:trPr>
+        <w:tc>
+          <w:tcPr>
+            <w:tcW w:w="1420" w:type="dxa"/>
+            <w:tcBorders>
+              <w:top w:val="nil"/>
+              <w:left w:val="nil"/>
+              <w:bottom w:val="nil"/>
+              <w:right w:val="nil"/>
+            </w:tcBorders>
+            <w:shd w:val="clear" w:color="auto" w:fill="auto"/>
+            <w:noWrap/>
+            <w:vAlign w:val="bottom"/>
+            <w:hideMark/>
+          </w:tcPr>
+          <w:p>
+            <w:pPr>
+              <w:spacing w:after="0" w:line="240" w:lineRule="auto"/>
+              <w:jc w:val="both"/>
+              <w:rPr>
+                <w:rFonts w:ascii="Arial" w:eastAsia="Times New Roman" w:hAnsi="Arial" w:cs="Arial"/>
+                <w:color w:val="000000"/>
+                <w:sz w:val="28"/>
+                <w:szCs w:val="28"/>
+                <w:highlight w:val="yellow"/>
+                <w:lang w:eastAsia="pt-BR"/>
+              </w:rPr>
+            </w:pPr>
+            <w:r>
+              <w:rPr>
+                <w:rFonts w:ascii="Arial" w:eastAsia="Times New Roman" w:hAnsi="Arial" w:cs="Arial"/>
+                <w:color w:val="000000"/>
+                <w:sz w:val="28"/>
+                <w:szCs w:val="28"/>
+                <w:highlight w:val="yellow"/>
+                <w:lang w:eastAsia="pt-BR"/>
+              </w:rPr>
+              <w:t>Masculino</w:t>
+            </w:r>
+          </w:p>
+        </w:tc>
+        <w:tc>
+          <w:tcPr>
+            <w:tcW w:w="1560" w:type="dxa"/>
+            <w:tcBorders>
+              <w:top w:val="nil"/>
+              <w:left w:val="nil"/>
+              <w:bottom w:val="nil"/>
+              <w:right w:val="nil"/>
+            </w:tcBorders>
+            <w:shd w:val="clear" w:color="auto" w:fill="auto"/>
+            <w:noWrap/>
+            <w:vAlign w:val="bottom"/>
+            <w:hideMark/>
+          </w:tcPr>
+          <w:p>
+            <w:pPr>
+              <w:spacing w:after="0" w:line="240" w:lineRule="auto"/>
+              <w:jc w:val="center"/>
+              <w:rPr>
+                <w:rFonts w:ascii="Arial" w:eastAsia="Times New Roman" w:hAnsi="Arial" w:cs="Arial"/>
+                <w:color w:val="000000"/>
+                <w:sz w:val="28"/>
+                <w:szCs w:val="28"/>
+                <w:highlight w:val="yellow"/>
+                <w:lang w:eastAsia="pt-BR"/>
+              </w:rPr>
+            </w:pPr>
+            <w:r>
+              <w:rPr>
+                <w:rFonts w:ascii="Arial" w:eastAsia="Times New Roman" w:hAnsi="Arial" w:cs="Arial"/>
+                <w:color w:val="000000"/>
+                <w:sz w:val="28"/>
+                <w:szCs w:val="28"/>
+                <w:highlight w:val="yellow"/>
+                <w:lang w:eastAsia="pt-BR"/>
+              </w:rPr>
+              <w:t>0,7</w:t>
+            </w:r>
+          </w:p>
+        </w:tc>
+      </w:tr>
+      <w:tr>
+        <w:trPr>
+          <w:trHeight w:val="300"/>
+          <w:jc w:val="center"/>
+        </w:trPr>
+        <w:tc>
+          <w:tcPr>
+            <w:tcW w:w="1420" w:type="dxa"/>
+            <w:tcBorders>
+              <w:top w:val="nil"/>
+              <w:left w:val="nil"/>
+              <w:bottom w:val="single" w:sz="4" w:space="0" w:color="auto"/>
+              <w:right w:val="nil"/>
+            </w:tcBorders>
+            <w:shd w:val="clear" w:color="auto" w:fill="auto"/>
+            <w:noWrap/>
+            <w:vAlign w:val="bottom"/>
+            <w:hideMark/>
+          </w:tcPr>
+          <w:p>
+            <w:pPr>
+              <w:spacing w:after="0" w:line="240" w:lineRule="auto"/>
+              <w:jc w:val="both"/>
+              <w:rPr>
+                <w:rFonts w:ascii="Arial" w:eastAsia="Times New Roman" w:hAnsi="Arial" w:cs="Arial"/>
+                <w:color w:val="000000"/>
+                <w:sz w:val="28"/>
+                <w:szCs w:val="28"/>
+                <w:highlight w:val="yellow"/>
+                <w:lang w:eastAsia="pt-BR"/>
+              </w:rPr>
+            </w:pPr>
+            <w:r>
+              <w:rPr>
+                <w:rFonts w:ascii="Arial" w:eastAsia="Times New Roman" w:hAnsi="Arial" w:cs="Arial"/>
+                <w:color w:val="000000"/>
+                <w:sz w:val="28"/>
+                <w:szCs w:val="28"/>
+                <w:highlight w:val="yellow"/>
+                <w:lang w:eastAsia="pt-BR"/>
+              </w:rPr>
+              <w:t>Feminino</w:t>
+            </w:r>
+          </w:p>
+        </w:tc>
+        <w:tc>
+          <w:tcPr>
+            <w:tcW w:w="1560" w:type="dxa"/>
+            <w:tcBorders>
+              <w:top w:val="nil"/>
+              <w:left w:val="nil"/>
+              <w:bottom w:val="single" w:sz="4" w:space="0" w:color="auto"/>
+              <w:right w:val="nil"/>
+            </w:tcBorders>
+            <w:shd w:val="clear" w:color="auto" w:fill="auto"/>
+            <w:noWrap/>
+            <w:vAlign w:val="bottom"/>
+            <w:hideMark/>
+          </w:tcPr>
+          <w:p>
+            <w:pPr>
+              <w:spacing w:after="0" w:line="240" w:lineRule="auto"/>
+              <w:jc w:val="center"/>
+              <w:rPr>
+                <w:rFonts w:ascii="Arial" w:eastAsia="Times New Roman" w:hAnsi="Arial" w:cs="Arial"/>
+                <w:color w:val="000000"/>
+                <w:sz w:val="28"/>
+                <w:szCs w:val="28"/>
+                <w:highlight w:val="yellow"/>
+                <w:lang w:eastAsia="pt-BR"/>
+              </w:rPr>
+            </w:pPr>
+            <w:r>
+              <w:rPr>
+                <w:rFonts w:ascii="Arial" w:eastAsia="Times New Roman" w:hAnsi="Arial" w:cs="Arial"/>
+                <w:color w:val="000000"/>
+                <w:sz w:val="28"/>
+                <w:szCs w:val="28"/>
+                <w:highlight w:val="yellow"/>
+                <w:lang w:eastAsia="pt-BR"/>
+              </w:rPr>
+              <w:t>0,3</w:t>
+            </w:r>
+          </w:p>
+        </w:tc>
+      </w:tr>
+    </w:tbl>
+    <w:p>
+      <w:pPr>
+        <w:pStyle w:val="PargrafodaLista"/>
+        <w:jc w:val="both"/>
+        <w:rPr>
+          <w:rFonts w:ascii="Arial" w:hAnsi="Arial" w:cs="Arial"/>
+          <w:sz w:val="28"/>
+          <w:szCs w:val="28"/>
+          <w:highlight w:val="yellow"/>
+        </w:rPr>
+      </w:pPr>
+    </w:p>
+    <w:p>
+      <w:pPr>
+        <w:pStyle w:val="PargrafodaLista"/>
+        <w:numPr>
+          <w:ilvl w:val="0"/>
+          <w:numId w:val="11"/>
+        </w:numPr>
+        <w:jc w:val="both"/>
+        <w:rPr>
+          <w:rFonts w:ascii="Arial" w:hAnsi="Arial" w:cs="Arial"/>
+          <w:sz w:val="28"/>
+          <w:szCs w:val="28"/>
+          <w:highlight w:val="yellow"/>
+        </w:rPr>
+      </w:pPr>
+      <w:r>
+        <w:rPr>
+          <w:rFonts w:ascii="Arial" w:hAnsi="Arial" w:cs="Arial"/>
+          <w:sz w:val="28"/>
+          <w:szCs w:val="28"/>
+          <w:highlight w:val="yellow"/>
+        </w:rPr>
+        <w:t xml:space="preserve">Modelagem </w:t>
+      </w:r>
+    </w:p>
+    <w:p>
+      <w:pPr>
+        <w:pStyle w:val="PargrafodaLista"/>
+        <w:jc w:val="both"/>
+        <w:rPr>
+          <w:rFonts w:ascii="Arial" w:hAnsi="Arial" w:cs="Arial"/>
+          <w:sz w:val="28"/>
+          <w:szCs w:val="28"/>
+          <w:highlight w:val="yellow"/>
+        </w:rPr>
+      </w:pPr>
+      <w:r>
+        <w:rPr>
+          <w:rFonts w:ascii="Arial" w:hAnsi="Arial" w:cs="Arial"/>
+          <w:sz w:val="28"/>
+          <w:szCs w:val="28"/>
+          <w:highlight w:val="yellow"/>
+        </w:rPr>
+        <w:t xml:space="preserve">Ajustar todas as </w:t>
+      </w:r>
+      <w:r>
+        <w:rPr>
+          <w:rFonts w:ascii="Arial" w:hAnsi="Arial" w:cs="Arial"/>
+          <w:b/>
+          <w:sz w:val="28"/>
+          <w:szCs w:val="28"/>
+          <w:highlight w:val="yellow"/>
+          <w:u w:val="single"/>
+        </w:rPr>
+        <w:t xml:space="preserve">técnicas </w:t>
+      </w:r>
+      <w:r>
+        <w:rPr>
+          <w:rFonts w:ascii="Arial" w:hAnsi="Arial" w:cs="Arial"/>
+          <w:b/>
+          <w:sz w:val="28"/>
+          <w:szCs w:val="28"/>
+          <w:highlight w:val="yellow"/>
+          <w:u w:val="single"/>
+        </w:rPr>
+        <w:t>de estatística tradi</w:t>
+      </w:r>
+      <w:r>
+        <w:rPr>
+          <w:rFonts w:ascii="Arial" w:hAnsi="Arial" w:cs="Arial"/>
+          <w:b/>
+          <w:sz w:val="28"/>
+          <w:szCs w:val="28"/>
+          <w:highlight w:val="yellow"/>
+          <w:u w:val="single"/>
+        </w:rPr>
+        <w:t>ci</w:t>
+      </w:r>
+      <w:r>
+        <w:rPr>
+          <w:rFonts w:ascii="Arial" w:hAnsi="Arial" w:cs="Arial"/>
+          <w:b/>
+          <w:sz w:val="28"/>
+          <w:szCs w:val="28"/>
+          <w:highlight w:val="yellow"/>
+          <w:u w:val="single"/>
+        </w:rPr>
+        <w:t>onal</w:t>
+      </w:r>
+      <w:r>
+        <w:rPr>
+          <w:rFonts w:ascii="Arial" w:hAnsi="Arial" w:cs="Arial"/>
+          <w:sz w:val="28"/>
+          <w:szCs w:val="28"/>
+          <w:highlight w:val="yellow"/>
+        </w:rPr>
+        <w:t xml:space="preserve"> </w:t>
+      </w:r>
+      <w:r>
+        <w:rPr>
+          <w:rFonts w:ascii="Arial" w:hAnsi="Arial" w:cs="Arial"/>
+          <w:sz w:val="28"/>
+          <w:szCs w:val="28"/>
+          <w:highlight w:val="yellow"/>
+        </w:rPr>
+        <w:t>que forem compatíveis com o o</w:t>
+      </w:r>
+      <w:r>
+        <w:rPr>
+          <w:rFonts w:ascii="Arial" w:hAnsi="Arial" w:cs="Arial"/>
+          <w:sz w:val="28"/>
+          <w:szCs w:val="28"/>
+          <w:highlight w:val="yellow"/>
+        </w:rPr>
+        <w:t>bjetivo do trabalho (Regressão l</w:t>
+      </w:r>
+      <w:r>
+        <w:rPr>
+          <w:rFonts w:ascii="Arial" w:hAnsi="Arial" w:cs="Arial"/>
+          <w:sz w:val="28"/>
+          <w:szCs w:val="28"/>
+          <w:highlight w:val="yellow"/>
+        </w:rPr>
+        <w:t xml:space="preserve">inear, </w:t>
+      </w:r>
+      <w:r>
+        <w:rPr>
+          <w:rFonts w:ascii="Arial" w:hAnsi="Arial" w:cs="Arial"/>
+          <w:sz w:val="28"/>
+          <w:szCs w:val="28"/>
+          <w:highlight w:val="yellow"/>
+        </w:rPr>
+        <w:t>regressão logística, cluster e á</w:t>
+      </w:r>
+      <w:r>
+        <w:rPr>
+          <w:rFonts w:ascii="Arial" w:hAnsi="Arial" w:cs="Arial"/>
+          <w:sz w:val="28"/>
+          <w:szCs w:val="28"/>
+          <w:highlight w:val="yellow"/>
+        </w:rPr>
+        <w:t>rvore de decisão)</w:t>
+      </w:r>
+    </w:p>
+    <w:p>
+      <w:pPr>
+        <w:ind w:left="720"/>
+        <w:jc w:val="both"/>
+        <w:rPr>
+          <w:rFonts w:ascii="Arial" w:hAnsi="Arial" w:cs="Arial"/>
+          <w:sz w:val="28"/>
+          <w:szCs w:val="28"/>
+          <w:highlight w:val="yellow"/>
+        </w:rPr>
+      </w:pPr>
+      <w:r>
+        <w:rPr>
+          <w:rFonts w:ascii="Arial" w:hAnsi="Arial" w:cs="Arial"/>
+          <w:sz w:val="28"/>
+          <w:szCs w:val="28"/>
+          <w:highlight w:val="yellow"/>
+        </w:rPr>
+        <w:lastRenderedPageBreak/>
+        <w:t>Comentar os resultados obtidos</w:t>
+      </w:r>
+    </w:p>
+    <w:p>
+      <w:pPr>
+        <w:pStyle w:val="PargrafodaLista"/>
+        <w:numPr>
+          <w:ilvl w:val="0"/>
+          <w:numId w:val="11"/>
+        </w:numPr>
+        <w:spacing w:before="100" w:beforeAutospacing="1" w:after="100" w:afterAutospacing="1"/>
+        <w:jc w:val="both"/>
+        <w:rPr>
+          <w:rFonts w:ascii="Arial" w:hAnsi="Arial" w:cs="Arial"/>
+          <w:sz w:val="28"/>
+          <w:szCs w:val="28"/>
+          <w:highlight w:val="yellow"/>
+        </w:rPr>
+      </w:pPr>
+      <w:r>
+        <w:rPr>
+          <w:rFonts w:ascii="Arial" w:hAnsi="Arial" w:cs="Arial"/>
+          <w:color w:val="000000"/>
+          <w:sz w:val="28"/>
+          <w:szCs w:val="28"/>
+          <w:highlight w:val="yellow"/>
+        </w:rPr>
+        <w:t>Conclusões</w:t>
+      </w:r>
+    </w:p>
+    <w:p>
+      <w:pPr>
+        <w:spacing w:before="100" w:beforeAutospacing="1" w:after="100" w:afterAutospacing="1"/>
+        <w:jc w:val="both"/>
+        <w:rPr>
+          <w:rFonts w:ascii="Arial" w:hAnsi="Arial" w:cs="Arial"/>
+          <w:sz w:val="28"/>
+          <w:szCs w:val="28"/>
+        </w:rPr>
+      </w:pPr>
+      <w:proofErr w:type="spellStart"/>
+      <w:r>
+        <w:rPr>
+          <w:rFonts w:ascii="Arial" w:hAnsi="Arial" w:cs="Arial"/>
+          <w:sz w:val="28"/>
+          <w:szCs w:val="28"/>
+          <w:highlight w:val="yellow"/>
+        </w:rPr>
+        <w:t>Obs</w:t>
+      </w:r>
+      <w:proofErr w:type="spellEnd"/>
+      <w:r>
+        <w:rPr>
+          <w:rFonts w:ascii="Arial" w:hAnsi="Arial" w:cs="Arial"/>
+          <w:sz w:val="28"/>
+          <w:szCs w:val="28"/>
+          <w:highlight w:val="yellow"/>
+        </w:rPr>
+        <w:t>: copiar os códigos dos programas e a</w:t>
+      </w:r>
+      <w:r>
+        <w:rPr>
+          <w:rFonts w:ascii="Arial" w:hAnsi="Arial" w:cs="Arial"/>
+          <w:sz w:val="28"/>
+          <w:szCs w:val="28"/>
+          <w:highlight w:val="yellow"/>
+        </w:rPr>
+        <w:t>s saídas do</w:t>
+      </w:r>
+      <w:r>
+        <w:rPr>
+          <w:rFonts w:ascii="Arial" w:hAnsi="Arial" w:cs="Arial"/>
+          <w:sz w:val="28"/>
+          <w:szCs w:val="28"/>
+          <w:highlight w:val="yellow"/>
+        </w:rPr>
+        <w:t>s</w:t>
+      </w:r>
+      <w:r>
+        <w:rPr>
+          <w:rFonts w:ascii="Arial" w:hAnsi="Arial" w:cs="Arial"/>
+          <w:sz w:val="28"/>
+          <w:szCs w:val="28"/>
+          <w:highlight w:val="yellow"/>
+        </w:rPr>
+        <w:t xml:space="preserve"> software</w:t>
+      </w:r>
+      <w:r>
+        <w:rPr>
+          <w:rFonts w:ascii="Arial" w:hAnsi="Arial" w:cs="Arial"/>
+          <w:sz w:val="28"/>
+          <w:szCs w:val="28"/>
+          <w:highlight w:val="yellow"/>
+        </w:rPr>
+        <w:t>s</w:t>
+      </w:r>
+      <w:r>
+        <w:rPr>
+          <w:rFonts w:ascii="Arial" w:hAnsi="Arial" w:cs="Arial"/>
+          <w:sz w:val="28"/>
+          <w:szCs w:val="28"/>
+          <w:highlight w:val="yellow"/>
+        </w:rPr>
+        <w:t xml:space="preserve"> em um </w:t>
+      </w:r>
+      <w:r>
+        <w:rPr>
+          <w:rFonts w:ascii="Arial" w:hAnsi="Arial" w:cs="Arial"/>
+          <w:sz w:val="28"/>
+          <w:szCs w:val="28"/>
+          <w:highlight w:val="yellow"/>
+        </w:rPr>
+        <w:t xml:space="preserve">arquivo </w:t>
+      </w:r>
+      <w:r>
+        <w:rPr>
+          <w:rFonts w:ascii="Arial" w:hAnsi="Arial" w:cs="Arial"/>
+          <w:sz w:val="28"/>
+          <w:szCs w:val="28"/>
+          <w:highlight w:val="yellow"/>
+        </w:rPr>
+        <w:t>e enviar na entrega 3.</w:t>
+      </w:r>
+    </w:p>
+    <w:p>
+      <w:pPr>
+        <w:pStyle w:val="PargrafodaLista"/>
+        <w:ind w:left="1080"/>
+        <w:jc w:val="both"/>
+        <w:rPr>
+          <w:rFonts w:ascii="Arial" w:hAnsi="Arial" w:cs="Arial"/>
+          <w:sz w:val="28"/>
+          <w:szCs w:val="28"/>
+        </w:rPr>
+      </w:pPr>
+    </w:p>
+    <w:p>
+      <w:pPr>
+        <w:jc w:val="both"/>
+        <w:rPr>
+          <w:rFonts w:ascii="Arial" w:hAnsi="Arial" w:cs="Arial"/>
+          <w:b/>
+          <w:sz w:val="28"/>
+          <w:szCs w:val="28"/>
+        </w:rPr>
+      </w:pPr>
+      <w:r>
+        <w:rPr>
+          <w:rFonts w:ascii="Arial" w:hAnsi="Arial" w:cs="Arial"/>
+          <w:b/>
+          <w:sz w:val="28"/>
+          <w:szCs w:val="28"/>
+        </w:rPr>
+        <w:t xml:space="preserve">3º Entrega – Data: PESO </w:t>
+      </w:r>
+      <w:r>
+        <w:rPr>
+          <w:rFonts w:ascii="Arial" w:hAnsi="Arial" w:cs="Arial"/>
+          <w:b/>
+          <w:sz w:val="28"/>
+          <w:szCs w:val="28"/>
+        </w:rPr>
+        <w:t>65</w:t>
+      </w:r>
+      <w:r>
+        <w:rPr>
+          <w:rFonts w:ascii="Arial" w:hAnsi="Arial" w:cs="Arial"/>
+          <w:b/>
+          <w:sz w:val="28"/>
+          <w:szCs w:val="28"/>
+        </w:rPr>
+        <w:t xml:space="preserve"> %</w:t>
+      </w:r>
+    </w:p>
+    <w:p>
+      <w:pPr>
+        <w:jc w:val="both"/>
+        <w:rPr>
+          <w:rFonts w:ascii="Arial" w:hAnsi="Arial" w:cs="Arial"/>
+          <w:sz w:val="28"/>
+          <w:szCs w:val="28"/>
+        </w:rPr>
+      </w:pPr>
+      <w:r>
+        <w:rPr>
+          <w:rFonts w:ascii="Arial" w:hAnsi="Arial" w:cs="Arial"/>
+          <w:sz w:val="28"/>
+          <w:szCs w:val="28"/>
+        </w:rPr>
+        <w:t xml:space="preserve">Conteúdo: </w:t>
+      </w:r>
+    </w:p>
+    <w:p>
+      <w:pPr>
+        <w:ind w:left="360"/>
+        <w:jc w:val="both"/>
+        <w:rPr>
+          <w:rFonts w:ascii="Arial" w:hAnsi="Arial" w:cs="Arial"/>
+          <w:sz w:val="28"/>
+          <w:szCs w:val="28"/>
+        </w:rPr>
+      </w:pPr>
+      <w:r>
+        <w:rPr>
+          <w:rFonts w:ascii="Arial" w:hAnsi="Arial" w:cs="Arial"/>
+          <w:sz w:val="28"/>
+          <w:szCs w:val="28"/>
+        </w:rPr>
+        <w:t>1.Capa com título do trabalho e data</w:t>
+      </w:r>
+    </w:p>
+    <w:p>
+      <w:pPr>
+        <w:pStyle w:val="PargrafodaLista"/>
+        <w:numPr>
+          <w:ilvl w:val="0"/>
+          <w:numId w:val="15"/>
+        </w:numPr>
+        <w:jc w:val="both"/>
+        <w:rPr>
+          <w:rFonts w:ascii="Arial" w:hAnsi="Arial" w:cs="Arial"/>
+          <w:sz w:val="28"/>
+          <w:szCs w:val="28"/>
+        </w:rPr>
+      </w:pPr>
+      <w:r>
+        <w:rPr>
+          <w:rFonts w:ascii="Arial" w:hAnsi="Arial" w:cs="Arial"/>
+          <w:sz w:val="28"/>
+          <w:szCs w:val="28"/>
+        </w:rPr>
+        <w:t>Folha de apresentação contendo: nome do curso, nome do aluno, nome dos coordenadores do curso</w:t>
+      </w:r>
+    </w:p>
+    <w:p>
+      <w:pPr>
+        <w:pStyle w:val="PargrafodaLista"/>
+        <w:numPr>
+          <w:ilvl w:val="0"/>
+          <w:numId w:val="15"/>
+        </w:numPr>
+        <w:jc w:val="both"/>
+        <w:rPr>
+          <w:rFonts w:ascii="Arial" w:hAnsi="Arial" w:cs="Arial"/>
+          <w:sz w:val="28"/>
+          <w:szCs w:val="28"/>
+        </w:rPr>
+      </w:pPr>
+      <w:r>
+        <w:rPr>
+          <w:rFonts w:ascii="Arial" w:hAnsi="Arial" w:cs="Arial"/>
+          <w:sz w:val="28"/>
+          <w:szCs w:val="28"/>
+        </w:rPr>
+        <w:t>Objetivo do trabalho bem detalhado</w:t>
+      </w:r>
+    </w:p>
+    <w:p>
+      <w:pPr>
+        <w:pStyle w:val="PargrafodaLista"/>
+        <w:numPr>
+          <w:ilvl w:val="0"/>
+          <w:numId w:val="15"/>
+        </w:numPr>
+        <w:jc w:val="both"/>
+        <w:rPr>
+          <w:rFonts w:ascii="Arial" w:hAnsi="Arial" w:cs="Arial"/>
+          <w:sz w:val="28"/>
+          <w:szCs w:val="28"/>
+        </w:rPr>
+      </w:pPr>
+      <w:r>
+        <w:rPr>
+          <w:rFonts w:ascii="Arial" w:hAnsi="Arial" w:cs="Arial"/>
+          <w:sz w:val="28"/>
+          <w:szCs w:val="28"/>
+        </w:rPr>
+        <w:t>Contextualização do problema</w:t>
+      </w:r>
+    </w:p>
+    <w:p>
+      <w:pPr>
+        <w:pStyle w:val="PargrafodaLista"/>
+        <w:numPr>
+          <w:ilvl w:val="0"/>
+          <w:numId w:val="15"/>
+        </w:numPr>
+        <w:jc w:val="both"/>
+        <w:rPr>
+          <w:rFonts w:ascii="Arial" w:hAnsi="Arial" w:cs="Arial"/>
+          <w:sz w:val="28"/>
+          <w:szCs w:val="28"/>
+        </w:rPr>
+      </w:pPr>
+      <w:r>
+        <w:rPr>
+          <w:rFonts w:ascii="Arial" w:hAnsi="Arial" w:cs="Arial"/>
+          <w:sz w:val="28"/>
+          <w:szCs w:val="28"/>
+        </w:rPr>
+        <w:t xml:space="preserve">Análise Exploratória das </w:t>
+      </w:r>
+      <w:r>
+        <w:rPr>
+          <w:rFonts w:ascii="Arial" w:hAnsi="Arial" w:cs="Arial"/>
+          <w:b/>
+          <w:sz w:val="28"/>
+          <w:szCs w:val="28"/>
+          <w:u w:val="single"/>
+        </w:rPr>
+        <w:t>principais variáveis</w:t>
+      </w:r>
+    </w:p>
+    <w:p>
+      <w:pPr>
+        <w:pStyle w:val="PargrafodaLista"/>
+        <w:numPr>
+          <w:ilvl w:val="1"/>
+          <w:numId w:val="15"/>
+        </w:numPr>
+        <w:spacing w:before="100" w:beforeAutospacing="1" w:after="100" w:afterAutospacing="1"/>
+        <w:jc w:val="both"/>
+        <w:rPr>
+          <w:rFonts w:ascii="Arial" w:hAnsi="Arial" w:cs="Arial"/>
+          <w:color w:val="000000"/>
+          <w:sz w:val="28"/>
+          <w:szCs w:val="28"/>
+        </w:rPr>
+      </w:pPr>
+      <w:r>
+        <w:rPr>
+          <w:rFonts w:ascii="Arial" w:hAnsi="Arial" w:cs="Arial"/>
+          <w:color w:val="000000"/>
+          <w:sz w:val="28"/>
+          <w:szCs w:val="28"/>
+        </w:rPr>
+        <w:t>Para as variáveis qualitativas fazer tabelas de frequência e para as variáveis quantitativas calcular as medidas de posição (média, quartis), de dispersão (desvio padrão e coeficiente de variação) e Box-</w:t>
+      </w:r>
+      <w:proofErr w:type="spellStart"/>
+      <w:r>
+        <w:rPr>
+          <w:rFonts w:ascii="Arial" w:hAnsi="Arial" w:cs="Arial"/>
+          <w:color w:val="000000"/>
+          <w:sz w:val="28"/>
+          <w:szCs w:val="28"/>
+        </w:rPr>
+        <w:t>plot</w:t>
+      </w:r>
+      <w:proofErr w:type="spellEnd"/>
+      <w:r>
+        <w:rPr>
+          <w:rFonts w:ascii="Arial" w:hAnsi="Arial" w:cs="Arial"/>
+          <w:color w:val="000000"/>
+          <w:sz w:val="28"/>
+          <w:szCs w:val="28"/>
+        </w:rPr>
+        <w:t>.</w:t>
+      </w:r>
+    </w:p>
+    <w:p>
+      <w:pPr>
+        <w:pStyle w:val="PargrafodaLista"/>
+        <w:numPr>
+          <w:ilvl w:val="1"/>
+          <w:numId w:val="15"/>
+        </w:numPr>
+        <w:spacing w:before="100" w:beforeAutospacing="1" w:after="100" w:afterAutospacing="1"/>
+        <w:jc w:val="both"/>
+        <w:rPr>
+          <w:rFonts w:ascii="Arial" w:hAnsi="Arial" w:cs="Arial"/>
+          <w:color w:val="000000"/>
+          <w:sz w:val="28"/>
+          <w:szCs w:val="28"/>
+        </w:rPr>
+      </w:pPr>
+      <w:r>
+        <w:rPr>
+          <w:rFonts w:ascii="Arial" w:hAnsi="Arial" w:cs="Arial"/>
+          <w:color w:val="000000"/>
+          <w:sz w:val="28"/>
+          <w:szCs w:val="28"/>
+        </w:rPr>
+        <w:t>Comentar</w:t>
+      </w:r>
+      <w:r>
+        <w:rPr>
+          <w:rFonts w:ascii="Arial" w:hAnsi="Arial" w:cs="Arial"/>
+          <w:color w:val="000000"/>
+          <w:sz w:val="28"/>
+          <w:szCs w:val="28"/>
+        </w:rPr>
+        <w:t xml:space="preserve"> </w:t>
+      </w:r>
+      <w:r>
+        <w:rPr>
+          <w:rFonts w:ascii="Arial" w:hAnsi="Arial" w:cs="Arial"/>
+          <w:b/>
+          <w:bCs/>
+          <w:color w:val="000000"/>
+          <w:sz w:val="28"/>
+          <w:szCs w:val="28"/>
+          <w:shd w:val="clear" w:color="auto" w:fill="FFFF00"/>
+        </w:rPr>
+        <w:t>TODAS</w:t>
+      </w:r>
+      <w:r>
+        <w:rPr>
+          <w:rFonts w:ascii="Arial" w:hAnsi="Arial" w:cs="Arial"/>
+          <w:color w:val="000000"/>
+          <w:sz w:val="28"/>
+          <w:szCs w:val="28"/>
+        </w:rPr>
+        <w:t xml:space="preserve"> </w:t>
+      </w:r>
+      <w:r>
+        <w:rPr>
+          <w:rFonts w:ascii="Arial" w:hAnsi="Arial" w:cs="Arial"/>
+          <w:color w:val="000000"/>
+          <w:sz w:val="28"/>
+          <w:szCs w:val="28"/>
+        </w:rPr>
+        <w:t>as tabelas</w:t>
+      </w:r>
+      <w:r>
+        <w:rPr>
+          <w:rFonts w:ascii="Arial" w:hAnsi="Arial" w:cs="Arial"/>
+          <w:color w:val="000000"/>
+          <w:sz w:val="28"/>
+          <w:szCs w:val="28"/>
+        </w:rPr>
+        <w:t xml:space="preserve"> e gráficos das principais variáveis.</w:t>
+      </w:r>
+    </w:p>
+    <w:p>
+      <w:pPr>
+        <w:pStyle w:val="PargrafodaLista"/>
+        <w:numPr>
+          <w:ilvl w:val="1"/>
+          <w:numId w:val="15"/>
+        </w:numPr>
+        <w:spacing w:before="100" w:beforeAutospacing="1" w:after="100" w:afterAutospacing="1"/>
+        <w:jc w:val="both"/>
+        <w:rPr>
+          <w:rFonts w:ascii="Arial" w:hAnsi="Arial" w:cs="Arial"/>
+          <w:color w:val="000000"/>
+          <w:sz w:val="28"/>
+          <w:szCs w:val="28"/>
+        </w:rPr>
+      </w:pPr>
+      <w:r>
+        <w:rPr>
+          <w:rFonts w:ascii="Arial" w:hAnsi="Arial" w:cs="Arial"/>
+          <w:color w:val="000000"/>
+          <w:sz w:val="28"/>
+          <w:szCs w:val="28"/>
+        </w:rPr>
+        <w:t>Não colocar a saída do software.</w:t>
+      </w:r>
+    </w:p>
+    <w:p>
+      <w:pPr>
+        <w:pStyle w:val="PargrafodaLista"/>
+        <w:numPr>
+          <w:ilvl w:val="1"/>
+          <w:numId w:val="15"/>
         </w:numPr>
         <w:spacing w:before="100" w:beforeAutospacing="1" w:after="100" w:afterAutospacing="1"/>
         <w:jc w:val="both"/>
@@ -2654,924 +3647,6 @@
         <w:pStyle w:val="PargrafodaLista"/>
         <w:numPr>
           <w:ilvl w:val="0"/>
-          <w:numId w:val="11"/>
-        </w:numPr>
-        <w:jc w:val="both"/>
-        <w:rPr>
-          <w:rFonts w:ascii="Arial" w:hAnsi="Arial" w:cs="Arial"/>
-          <w:sz w:val="28"/>
-          <w:szCs w:val="28"/>
-        </w:rPr>
-      </w:pPr>
-      <w:r>
-        <w:rPr>
-          <w:rFonts w:ascii="Arial" w:hAnsi="Arial" w:cs="Arial"/>
-          <w:sz w:val="28"/>
-          <w:szCs w:val="28"/>
-        </w:rPr>
-        <w:t xml:space="preserve">Modelagem </w:t>
-      </w:r>
-    </w:p>
-    <w:p>
-      <w:pPr>
-        <w:pStyle w:val="PargrafodaLista"/>
-        <w:jc w:val="both"/>
-        <w:rPr>
-          <w:rFonts w:ascii="Arial" w:hAnsi="Arial" w:cs="Arial"/>
-          <w:sz w:val="28"/>
-          <w:szCs w:val="28"/>
-        </w:rPr>
-      </w:pPr>
-      <w:r>
-        <w:rPr>
-          <w:rFonts w:ascii="Arial" w:hAnsi="Arial" w:cs="Arial"/>
-          <w:sz w:val="28"/>
-          <w:szCs w:val="28"/>
-        </w:rPr>
-        <w:t xml:space="preserve">Ajustar todas as </w:t>
-      </w:r>
-      <w:r>
-        <w:rPr>
-          <w:rFonts w:ascii="Arial" w:hAnsi="Arial" w:cs="Arial"/>
-          <w:b/>
-          <w:sz w:val="28"/>
-          <w:szCs w:val="28"/>
-          <w:u w:val="single"/>
-        </w:rPr>
-        <w:t xml:space="preserve">técnicas </w:t>
-      </w:r>
-      <w:r>
-        <w:rPr>
-          <w:rFonts w:ascii="Arial" w:hAnsi="Arial" w:cs="Arial"/>
-          <w:b/>
-          <w:sz w:val="28"/>
-          <w:szCs w:val="28"/>
-          <w:u w:val="single"/>
-        </w:rPr>
-        <w:t>de estatística</w:t>
-      </w:r>
-      <w:r>
-        <w:rPr>
-          <w:rFonts w:ascii="Arial" w:hAnsi="Arial" w:cs="Arial"/>
-          <w:b/>
-          <w:sz w:val="28"/>
-          <w:szCs w:val="28"/>
-          <w:u w:val="single"/>
-        </w:rPr>
-        <w:t xml:space="preserve"> </w:t>
-      </w:r>
-      <w:proofErr w:type="spellStart"/>
-      <w:r>
-        <w:rPr>
-          <w:rFonts w:ascii="Arial" w:hAnsi="Arial" w:cs="Arial"/>
-          <w:b/>
-          <w:sz w:val="28"/>
-          <w:szCs w:val="28"/>
-          <w:u w:val="single"/>
-        </w:rPr>
-        <w:t>tradional</w:t>
-      </w:r>
-      <w:proofErr w:type="spellEnd"/>
-      <w:r>
-        <w:rPr>
-          <w:rFonts w:ascii="Arial" w:hAnsi="Arial" w:cs="Arial"/>
-          <w:sz w:val="28"/>
-          <w:szCs w:val="28"/>
-        </w:rPr>
-        <w:t xml:space="preserve"> </w:t>
-      </w:r>
-      <w:r>
-        <w:rPr>
-          <w:rFonts w:ascii="Arial" w:hAnsi="Arial" w:cs="Arial"/>
-          <w:sz w:val="28"/>
-          <w:szCs w:val="28"/>
-        </w:rPr>
-        <w:t>que forem compatíveis com o o</w:t>
-      </w:r>
-      <w:r>
-        <w:rPr>
-          <w:rFonts w:ascii="Arial" w:hAnsi="Arial" w:cs="Arial"/>
-          <w:sz w:val="28"/>
-          <w:szCs w:val="28"/>
-        </w:rPr>
-        <w:t>bjetivo do trabalho (Regressão l</w:t>
-      </w:r>
-      <w:r>
-        <w:rPr>
-          <w:rFonts w:ascii="Arial" w:hAnsi="Arial" w:cs="Arial"/>
-          <w:sz w:val="28"/>
-          <w:szCs w:val="28"/>
-        </w:rPr>
-        <w:t xml:space="preserve">inear, </w:t>
-      </w:r>
-      <w:r>
-        <w:rPr>
-          <w:rFonts w:ascii="Arial" w:hAnsi="Arial" w:cs="Arial"/>
-          <w:sz w:val="28"/>
-          <w:szCs w:val="28"/>
-        </w:rPr>
-        <w:t>regressão logística, cluster e á</w:t>
-      </w:r>
-      <w:r>
-        <w:rPr>
-          <w:rFonts w:ascii="Arial" w:hAnsi="Arial" w:cs="Arial"/>
-          <w:sz w:val="28"/>
-          <w:szCs w:val="28"/>
-        </w:rPr>
-        <w:t>rvore de decisão)</w:t>
-      </w:r>
-    </w:p>
-    <w:p>
-      <w:pPr>
-        <w:ind w:left="720"/>
-        <w:jc w:val="both"/>
-        <w:rPr>
-          <w:rFonts w:ascii="Arial" w:hAnsi="Arial" w:cs="Arial"/>
-          <w:sz w:val="28"/>
-          <w:szCs w:val="28"/>
-        </w:rPr>
-      </w:pPr>
-      <w:r>
-        <w:rPr>
-          <w:rFonts w:ascii="Arial" w:hAnsi="Arial" w:cs="Arial"/>
-          <w:sz w:val="28"/>
-          <w:szCs w:val="28"/>
-        </w:rPr>
-        <w:lastRenderedPageBreak/>
-        <w:t>Comentar os resultados obtidos</w:t>
-      </w:r>
-    </w:p>
-    <w:p>
-      <w:pPr>
-        <w:pStyle w:val="PargrafodaLista"/>
-        <w:numPr>
-          <w:ilvl w:val="0"/>
-          <w:numId w:val="11"/>
-        </w:numPr>
-        <w:spacing w:before="100" w:beforeAutospacing="1" w:after="100" w:afterAutospacing="1"/>
-        <w:jc w:val="both"/>
-        <w:rPr>
-          <w:rFonts w:ascii="Arial" w:hAnsi="Arial" w:cs="Arial"/>
-          <w:sz w:val="28"/>
-          <w:szCs w:val="28"/>
-        </w:rPr>
-      </w:pPr>
-      <w:r>
-        <w:rPr>
-          <w:rFonts w:ascii="Arial" w:hAnsi="Arial" w:cs="Arial"/>
-          <w:color w:val="000000"/>
-          <w:sz w:val="28"/>
-          <w:szCs w:val="28"/>
-        </w:rPr>
-        <w:t>Conclusões</w:t>
-      </w:r>
-    </w:p>
-    <w:p>
-      <w:pPr>
-        <w:spacing w:before="100" w:beforeAutospacing="1" w:after="100" w:afterAutospacing="1"/>
-        <w:jc w:val="both"/>
-        <w:rPr>
-          <w:rFonts w:ascii="Arial" w:hAnsi="Arial" w:cs="Arial"/>
-          <w:sz w:val="28"/>
-          <w:szCs w:val="28"/>
-        </w:rPr>
-      </w:pPr>
-      <w:proofErr w:type="spellStart"/>
-      <w:r>
-        <w:rPr>
-          <w:rFonts w:ascii="Arial" w:hAnsi="Arial" w:cs="Arial"/>
-          <w:sz w:val="28"/>
-          <w:szCs w:val="28"/>
-        </w:rPr>
-        <w:t>Obs</w:t>
-      </w:r>
-      <w:proofErr w:type="spellEnd"/>
-      <w:r>
-        <w:rPr>
-          <w:rFonts w:ascii="Arial" w:hAnsi="Arial" w:cs="Arial"/>
-          <w:sz w:val="28"/>
-          <w:szCs w:val="28"/>
-        </w:rPr>
-        <w:t>: copiar os códigos dos programas e a</w:t>
-      </w:r>
-      <w:r>
-        <w:rPr>
-          <w:rFonts w:ascii="Arial" w:hAnsi="Arial" w:cs="Arial"/>
-          <w:sz w:val="28"/>
-          <w:szCs w:val="28"/>
-        </w:rPr>
-        <w:t>s saídas do</w:t>
-      </w:r>
-      <w:r>
-        <w:rPr>
-          <w:rFonts w:ascii="Arial" w:hAnsi="Arial" w:cs="Arial"/>
-          <w:sz w:val="28"/>
-          <w:szCs w:val="28"/>
-        </w:rPr>
-        <w:t>s</w:t>
-      </w:r>
-      <w:r>
-        <w:rPr>
-          <w:rFonts w:ascii="Arial" w:hAnsi="Arial" w:cs="Arial"/>
-          <w:sz w:val="28"/>
-          <w:szCs w:val="28"/>
-        </w:rPr>
-        <w:t xml:space="preserve"> software</w:t>
-      </w:r>
-      <w:r>
-        <w:rPr>
-          <w:rFonts w:ascii="Arial" w:hAnsi="Arial" w:cs="Arial"/>
-          <w:sz w:val="28"/>
-          <w:szCs w:val="28"/>
-        </w:rPr>
-        <w:t>s</w:t>
-      </w:r>
-      <w:r>
-        <w:rPr>
-          <w:rFonts w:ascii="Arial" w:hAnsi="Arial" w:cs="Arial"/>
-          <w:sz w:val="28"/>
-          <w:szCs w:val="28"/>
-        </w:rPr>
-        <w:t xml:space="preserve"> em um </w:t>
-      </w:r>
-      <w:r>
-        <w:rPr>
-          <w:rFonts w:ascii="Arial" w:hAnsi="Arial" w:cs="Arial"/>
-          <w:sz w:val="28"/>
-          <w:szCs w:val="28"/>
-        </w:rPr>
-        <w:t xml:space="preserve">arquivo </w:t>
-      </w:r>
-      <w:r>
-        <w:rPr>
-          <w:rFonts w:ascii="Arial" w:hAnsi="Arial" w:cs="Arial"/>
-          <w:sz w:val="28"/>
-          <w:szCs w:val="28"/>
-        </w:rPr>
-        <w:t>e enviar na entrega 3.</w:t>
-      </w:r>
-    </w:p>
-    <w:p>
-      <w:pPr>
-        <w:pStyle w:val="PargrafodaLista"/>
-        <w:ind w:left="1080"/>
-        <w:jc w:val="both"/>
-        <w:rPr>
-          <w:rFonts w:ascii="Arial" w:hAnsi="Arial" w:cs="Arial"/>
-          <w:sz w:val="28"/>
-          <w:szCs w:val="28"/>
-        </w:rPr>
-      </w:pPr>
-    </w:p>
-    <w:p>
-      <w:pPr>
-        <w:jc w:val="both"/>
-        <w:rPr>
-          <w:rFonts w:ascii="Arial" w:hAnsi="Arial" w:cs="Arial"/>
-          <w:b/>
-          <w:sz w:val="28"/>
-          <w:szCs w:val="28"/>
-        </w:rPr>
-      </w:pPr>
-      <w:r>
-        <w:rPr>
-          <w:rFonts w:ascii="Arial" w:hAnsi="Arial" w:cs="Arial"/>
-          <w:b/>
-          <w:sz w:val="28"/>
-          <w:szCs w:val="28"/>
-        </w:rPr>
-        <w:t xml:space="preserve">3º Entrega – Data: PESO </w:t>
-      </w:r>
-      <w:r>
-        <w:rPr>
-          <w:rFonts w:ascii="Arial" w:hAnsi="Arial" w:cs="Arial"/>
-          <w:b/>
-          <w:sz w:val="28"/>
-          <w:szCs w:val="28"/>
-        </w:rPr>
-        <w:t>65</w:t>
-      </w:r>
-      <w:r>
-        <w:rPr>
-          <w:rFonts w:ascii="Arial" w:hAnsi="Arial" w:cs="Arial"/>
-          <w:b/>
-          <w:sz w:val="28"/>
-          <w:szCs w:val="28"/>
-        </w:rPr>
-        <w:t xml:space="preserve"> %</w:t>
-      </w:r>
-    </w:p>
-    <w:p>
-      <w:pPr>
-        <w:jc w:val="both"/>
-        <w:rPr>
-          <w:rFonts w:ascii="Arial" w:hAnsi="Arial" w:cs="Arial"/>
-          <w:sz w:val="28"/>
-          <w:szCs w:val="28"/>
-        </w:rPr>
-      </w:pPr>
-      <w:r>
-        <w:rPr>
-          <w:rFonts w:ascii="Arial" w:hAnsi="Arial" w:cs="Arial"/>
-          <w:sz w:val="28"/>
-          <w:szCs w:val="28"/>
-        </w:rPr>
-        <w:t xml:space="preserve">Conteúdo: </w:t>
-      </w:r>
-    </w:p>
-    <w:p>
-      <w:pPr>
-        <w:ind w:left="360"/>
-        <w:jc w:val="both"/>
-        <w:rPr>
-          <w:rFonts w:ascii="Arial" w:hAnsi="Arial" w:cs="Arial"/>
-          <w:sz w:val="28"/>
-          <w:szCs w:val="28"/>
-        </w:rPr>
-      </w:pPr>
-      <w:r>
-        <w:rPr>
-          <w:rFonts w:ascii="Arial" w:hAnsi="Arial" w:cs="Arial"/>
-          <w:sz w:val="28"/>
-          <w:szCs w:val="28"/>
-        </w:rPr>
-        <w:t>1.Capa com título do trabalho e data</w:t>
-      </w:r>
-    </w:p>
-    <w:p>
-      <w:pPr>
-        <w:pStyle w:val="PargrafodaLista"/>
-        <w:numPr>
-          <w:ilvl w:val="0"/>
-          <w:numId w:val="15"/>
-        </w:numPr>
-        <w:jc w:val="both"/>
-        <w:rPr>
-          <w:rFonts w:ascii="Arial" w:hAnsi="Arial" w:cs="Arial"/>
-          <w:sz w:val="28"/>
-          <w:szCs w:val="28"/>
-        </w:rPr>
-      </w:pPr>
-      <w:r>
-        <w:rPr>
-          <w:rFonts w:ascii="Arial" w:hAnsi="Arial" w:cs="Arial"/>
-          <w:sz w:val="28"/>
-          <w:szCs w:val="28"/>
-        </w:rPr>
-        <w:t>Folha de apresentação contendo: nome do curso, nome do aluno, nome dos coordenadores do curso</w:t>
-      </w:r>
-    </w:p>
-    <w:p>
-      <w:pPr>
-        <w:pStyle w:val="PargrafodaLista"/>
-        <w:numPr>
-          <w:ilvl w:val="0"/>
-          <w:numId w:val="15"/>
-        </w:numPr>
-        <w:jc w:val="both"/>
-        <w:rPr>
-          <w:rFonts w:ascii="Arial" w:hAnsi="Arial" w:cs="Arial"/>
-          <w:sz w:val="28"/>
-          <w:szCs w:val="28"/>
-        </w:rPr>
-      </w:pPr>
-      <w:r>
-        <w:rPr>
-          <w:rFonts w:ascii="Arial" w:hAnsi="Arial" w:cs="Arial"/>
-          <w:sz w:val="28"/>
-          <w:szCs w:val="28"/>
-        </w:rPr>
-        <w:t>Objetivo do trabalho bem detalhado</w:t>
-      </w:r>
-    </w:p>
-    <w:p>
-      <w:pPr>
-        <w:pStyle w:val="PargrafodaLista"/>
-        <w:numPr>
-          <w:ilvl w:val="0"/>
-          <w:numId w:val="15"/>
-        </w:numPr>
-        <w:jc w:val="both"/>
-        <w:rPr>
-          <w:rFonts w:ascii="Arial" w:hAnsi="Arial" w:cs="Arial"/>
-          <w:sz w:val="28"/>
-          <w:szCs w:val="28"/>
-        </w:rPr>
-      </w:pPr>
-      <w:r>
-        <w:rPr>
-          <w:rFonts w:ascii="Arial" w:hAnsi="Arial" w:cs="Arial"/>
-          <w:sz w:val="28"/>
-          <w:szCs w:val="28"/>
-        </w:rPr>
-        <w:t>Contextualização do problema</w:t>
-      </w:r>
-    </w:p>
-    <w:p>
-      <w:pPr>
-        <w:pStyle w:val="PargrafodaLista"/>
-        <w:numPr>
-          <w:ilvl w:val="0"/>
-          <w:numId w:val="15"/>
-        </w:numPr>
-        <w:jc w:val="both"/>
-        <w:rPr>
-          <w:rFonts w:ascii="Arial" w:hAnsi="Arial" w:cs="Arial"/>
-          <w:sz w:val="28"/>
-          <w:szCs w:val="28"/>
-        </w:rPr>
-      </w:pPr>
-      <w:r>
-        <w:rPr>
-          <w:rFonts w:ascii="Arial" w:hAnsi="Arial" w:cs="Arial"/>
-          <w:sz w:val="28"/>
-          <w:szCs w:val="28"/>
-        </w:rPr>
-        <w:t xml:space="preserve">Análise Exploratória das </w:t>
-      </w:r>
-      <w:r>
-        <w:rPr>
-          <w:rFonts w:ascii="Arial" w:hAnsi="Arial" w:cs="Arial"/>
-          <w:b/>
-          <w:sz w:val="28"/>
-          <w:szCs w:val="28"/>
-          <w:u w:val="single"/>
-        </w:rPr>
-        <w:t>principais variáveis</w:t>
-      </w:r>
-    </w:p>
-    <w:p>
-      <w:pPr>
-        <w:pStyle w:val="PargrafodaLista"/>
-        <w:numPr>
-          <w:ilvl w:val="1"/>
-          <w:numId w:val="15"/>
-        </w:numPr>
-        <w:spacing w:before="100" w:beforeAutospacing="1" w:after="100" w:afterAutospacing="1"/>
-        <w:jc w:val="both"/>
-        <w:rPr>
-          <w:rFonts w:ascii="Arial" w:hAnsi="Arial" w:cs="Arial"/>
-          <w:color w:val="000000"/>
-          <w:sz w:val="28"/>
-          <w:szCs w:val="28"/>
-        </w:rPr>
-      </w:pPr>
-      <w:r>
-        <w:rPr>
-          <w:rFonts w:ascii="Arial" w:hAnsi="Arial" w:cs="Arial"/>
-          <w:color w:val="000000"/>
-          <w:sz w:val="28"/>
-          <w:szCs w:val="28"/>
-        </w:rPr>
-        <w:t>Para as variáveis qualitativas fazer tabelas de frequência e para as variáveis quantitativas calcular as medidas de posição (média, quartis), de dispersão (desvio padrão e coeficiente de variação) e Box-</w:t>
-      </w:r>
-      <w:proofErr w:type="spellStart"/>
-      <w:r>
-        <w:rPr>
-          <w:rFonts w:ascii="Arial" w:hAnsi="Arial" w:cs="Arial"/>
-          <w:color w:val="000000"/>
-          <w:sz w:val="28"/>
-          <w:szCs w:val="28"/>
-        </w:rPr>
-        <w:t>plot</w:t>
-      </w:r>
-      <w:proofErr w:type="spellEnd"/>
-      <w:r>
-        <w:rPr>
-          <w:rFonts w:ascii="Arial" w:hAnsi="Arial" w:cs="Arial"/>
-          <w:color w:val="000000"/>
-          <w:sz w:val="28"/>
-          <w:szCs w:val="28"/>
-        </w:rPr>
-        <w:t>.</w:t>
-      </w:r>
-    </w:p>
-    <w:p>
-      <w:pPr>
-        <w:pStyle w:val="PargrafodaLista"/>
-        <w:numPr>
-          <w:ilvl w:val="1"/>
-          <w:numId w:val="15"/>
-        </w:numPr>
-        <w:spacing w:before="100" w:beforeAutospacing="1" w:after="100" w:afterAutospacing="1"/>
-        <w:jc w:val="both"/>
-        <w:rPr>
-          <w:rFonts w:ascii="Arial" w:hAnsi="Arial" w:cs="Arial"/>
-          <w:color w:val="000000"/>
-          <w:sz w:val="28"/>
-          <w:szCs w:val="28"/>
-        </w:rPr>
-      </w:pPr>
-      <w:r>
-        <w:rPr>
-          <w:rFonts w:ascii="Arial" w:hAnsi="Arial" w:cs="Arial"/>
-          <w:color w:val="000000"/>
-          <w:sz w:val="28"/>
-          <w:szCs w:val="28"/>
-        </w:rPr>
-        <w:t>Comentar</w:t>
-      </w:r>
-      <w:r>
-        <w:rPr>
-          <w:rFonts w:ascii="Arial" w:hAnsi="Arial" w:cs="Arial"/>
-          <w:color w:val="000000"/>
-          <w:sz w:val="28"/>
-          <w:szCs w:val="28"/>
-        </w:rPr>
-        <w:t xml:space="preserve"> </w:t>
-      </w:r>
-      <w:r>
-        <w:rPr>
-          <w:rFonts w:ascii="Arial" w:hAnsi="Arial" w:cs="Arial"/>
-          <w:b/>
-          <w:bCs/>
-          <w:color w:val="000000"/>
-          <w:sz w:val="28"/>
-          <w:szCs w:val="28"/>
-          <w:shd w:val="clear" w:color="auto" w:fill="FFFF00"/>
-        </w:rPr>
-        <w:t>TODAS</w:t>
-      </w:r>
-      <w:r>
-        <w:rPr>
-          <w:rFonts w:ascii="Arial" w:hAnsi="Arial" w:cs="Arial"/>
-          <w:color w:val="000000"/>
-          <w:sz w:val="28"/>
-          <w:szCs w:val="28"/>
-        </w:rPr>
-        <w:t xml:space="preserve"> </w:t>
-      </w:r>
-      <w:r>
-        <w:rPr>
-          <w:rFonts w:ascii="Arial" w:hAnsi="Arial" w:cs="Arial"/>
-          <w:color w:val="000000"/>
-          <w:sz w:val="28"/>
-          <w:szCs w:val="28"/>
-        </w:rPr>
-        <w:t>as tabelas</w:t>
-      </w:r>
-      <w:r>
-        <w:rPr>
-          <w:rFonts w:ascii="Arial" w:hAnsi="Arial" w:cs="Arial"/>
-          <w:color w:val="000000"/>
-          <w:sz w:val="28"/>
-          <w:szCs w:val="28"/>
-        </w:rPr>
-        <w:t xml:space="preserve"> e gráficos das principais variáveis.</w:t>
-      </w:r>
-    </w:p>
-    <w:p>
-      <w:pPr>
-        <w:pStyle w:val="PargrafodaLista"/>
-        <w:numPr>
-          <w:ilvl w:val="1"/>
-          <w:numId w:val="15"/>
-        </w:numPr>
-        <w:spacing w:before="100" w:beforeAutospacing="1" w:after="100" w:afterAutospacing="1"/>
-        <w:jc w:val="both"/>
-        <w:rPr>
-          <w:rFonts w:ascii="Arial" w:hAnsi="Arial" w:cs="Arial"/>
-          <w:color w:val="000000"/>
-          <w:sz w:val="28"/>
-          <w:szCs w:val="28"/>
-        </w:rPr>
-      </w:pPr>
-      <w:r>
-        <w:rPr>
-          <w:rFonts w:ascii="Arial" w:hAnsi="Arial" w:cs="Arial"/>
-          <w:color w:val="000000"/>
-          <w:sz w:val="28"/>
-          <w:szCs w:val="28"/>
-        </w:rPr>
-        <w:t>Não colocar a saída do software.</w:t>
-      </w:r>
-    </w:p>
-    <w:p>
-      <w:pPr>
-        <w:pStyle w:val="PargrafodaLista"/>
-        <w:numPr>
-          <w:ilvl w:val="1"/>
-          <w:numId w:val="15"/>
-        </w:numPr>
-        <w:spacing w:before="100" w:beforeAutospacing="1" w:after="100" w:afterAutospacing="1"/>
-        <w:jc w:val="both"/>
-        <w:rPr>
-          <w:rFonts w:ascii="Arial" w:hAnsi="Arial" w:cs="Arial"/>
-          <w:color w:val="000000"/>
-          <w:sz w:val="28"/>
-          <w:szCs w:val="28"/>
-        </w:rPr>
-      </w:pPr>
-      <w:r>
-        <w:rPr>
-          <w:rFonts w:ascii="Arial" w:hAnsi="Arial" w:cs="Arial"/>
-          <w:color w:val="000000"/>
-          <w:sz w:val="28"/>
-          <w:szCs w:val="28"/>
-        </w:rPr>
-        <w:t>As tabelas devem estar no padrão internacional.</w:t>
-      </w:r>
-    </w:p>
-    <w:p>
-      <w:pPr>
-        <w:pStyle w:val="PargrafodaLista"/>
-        <w:spacing w:before="100" w:beforeAutospacing="1" w:after="100" w:afterAutospacing="1"/>
-        <w:ind w:left="1440"/>
-        <w:jc w:val="both"/>
-        <w:rPr>
-          <w:rFonts w:ascii="Arial" w:hAnsi="Arial" w:cs="Arial"/>
-          <w:color w:val="000000"/>
-          <w:sz w:val="28"/>
-          <w:szCs w:val="28"/>
-        </w:rPr>
-      </w:pPr>
-      <w:r>
-        <w:rPr>
-          <w:rFonts w:ascii="Arial" w:hAnsi="Arial" w:cs="Arial"/>
-          <w:color w:val="000000"/>
-          <w:sz w:val="28"/>
-          <w:szCs w:val="28"/>
-        </w:rPr>
-        <w:t>Exemplo:</w:t>
-      </w:r>
-    </w:p>
-    <w:tbl>
-      <w:tblPr>
-        <w:tblW w:w="2980" w:type="dxa"/>
-        <w:jc w:val="center"/>
-        <w:tblCellMar>
-          <w:left w:w="70" w:type="dxa"/>
-          <w:right w:w="70" w:type="dxa"/>
-        </w:tblCellMar>
-        <w:tblLook w:val="04A0" w:firstRow="1" w:lastRow="0" w:firstColumn="1" w:lastColumn="0" w:noHBand="0" w:noVBand="1"/>
-      </w:tblPr>
-      <w:tblGrid>
-        <w:gridCol w:w="1420"/>
-        <w:gridCol w:w="1560"/>
-      </w:tblGrid>
-      <w:tr>
-        <w:trPr>
-          <w:trHeight w:val="300"/>
-          <w:jc w:val="center"/>
-        </w:trPr>
-        <w:tc>
-          <w:tcPr>
-            <w:tcW w:w="1420" w:type="dxa"/>
-            <w:tcBorders>
-              <w:top w:val="single" w:sz="4" w:space="0" w:color="auto"/>
-              <w:left w:val="nil"/>
-              <w:bottom w:val="single" w:sz="4" w:space="0" w:color="auto"/>
-              <w:right w:val="nil"/>
-            </w:tcBorders>
-            <w:shd w:val="clear" w:color="auto" w:fill="auto"/>
-            <w:noWrap/>
-            <w:vAlign w:val="bottom"/>
-            <w:hideMark/>
-          </w:tcPr>
-          <w:p>
-            <w:pPr>
-              <w:spacing w:after="0" w:line="240" w:lineRule="auto"/>
-              <w:jc w:val="both"/>
-              <w:rPr>
-                <w:rFonts w:ascii="Arial" w:eastAsia="Times New Roman" w:hAnsi="Arial" w:cs="Arial"/>
-                <w:color w:val="000000"/>
-                <w:sz w:val="28"/>
-                <w:szCs w:val="28"/>
-                <w:lang w:eastAsia="pt-BR"/>
-              </w:rPr>
-            </w:pPr>
-            <w:r>
-              <w:rPr>
-                <w:rFonts w:ascii="Arial" w:eastAsia="Times New Roman" w:hAnsi="Arial" w:cs="Arial"/>
-                <w:color w:val="000000"/>
-                <w:sz w:val="28"/>
-                <w:szCs w:val="28"/>
-                <w:lang w:eastAsia="pt-BR"/>
-              </w:rPr>
-              <w:t>Sexo</w:t>
-            </w:r>
-          </w:p>
-        </w:tc>
-        <w:tc>
-          <w:tcPr>
-            <w:tcW w:w="1560" w:type="dxa"/>
-            <w:tcBorders>
-              <w:top w:val="single" w:sz="4" w:space="0" w:color="auto"/>
-              <w:left w:val="nil"/>
-              <w:bottom w:val="single" w:sz="4" w:space="0" w:color="auto"/>
-              <w:right w:val="nil"/>
-            </w:tcBorders>
-            <w:shd w:val="clear" w:color="auto" w:fill="auto"/>
-            <w:noWrap/>
-            <w:vAlign w:val="bottom"/>
-            <w:hideMark/>
-          </w:tcPr>
-          <w:p>
-            <w:pPr>
-              <w:spacing w:after="0" w:line="240" w:lineRule="auto"/>
-              <w:jc w:val="both"/>
-              <w:rPr>
-                <w:rFonts w:ascii="Arial" w:eastAsia="Times New Roman" w:hAnsi="Arial" w:cs="Arial"/>
-                <w:color w:val="000000"/>
-                <w:sz w:val="28"/>
-                <w:szCs w:val="28"/>
-                <w:lang w:eastAsia="pt-BR"/>
-              </w:rPr>
-            </w:pPr>
-            <w:r>
-              <w:rPr>
-                <w:rFonts w:ascii="Arial" w:eastAsia="Times New Roman" w:hAnsi="Arial" w:cs="Arial"/>
-                <w:color w:val="000000"/>
-                <w:sz w:val="28"/>
-                <w:szCs w:val="28"/>
-                <w:lang w:eastAsia="pt-BR"/>
-              </w:rPr>
-              <w:t>Frequência</w:t>
-            </w:r>
-          </w:p>
-        </w:tc>
-      </w:tr>
-      <w:tr>
-        <w:trPr>
-          <w:trHeight w:val="300"/>
-          <w:jc w:val="center"/>
-        </w:trPr>
-        <w:tc>
-          <w:tcPr>
-            <w:tcW w:w="1420" w:type="dxa"/>
-            <w:tcBorders>
-              <w:top w:val="nil"/>
-              <w:left w:val="nil"/>
-              <w:bottom w:val="nil"/>
-              <w:right w:val="nil"/>
-            </w:tcBorders>
-            <w:shd w:val="clear" w:color="auto" w:fill="auto"/>
-            <w:noWrap/>
-            <w:vAlign w:val="bottom"/>
-            <w:hideMark/>
-          </w:tcPr>
-          <w:p>
-            <w:pPr>
-              <w:spacing w:after="0" w:line="240" w:lineRule="auto"/>
-              <w:jc w:val="both"/>
-              <w:rPr>
-                <w:rFonts w:ascii="Arial" w:eastAsia="Times New Roman" w:hAnsi="Arial" w:cs="Arial"/>
-                <w:color w:val="000000"/>
-                <w:sz w:val="28"/>
-                <w:szCs w:val="28"/>
-                <w:lang w:eastAsia="pt-BR"/>
-              </w:rPr>
-            </w:pPr>
-            <w:r>
-              <w:rPr>
-                <w:rFonts w:ascii="Arial" w:eastAsia="Times New Roman" w:hAnsi="Arial" w:cs="Arial"/>
-                <w:color w:val="000000"/>
-                <w:sz w:val="28"/>
-                <w:szCs w:val="28"/>
-                <w:lang w:eastAsia="pt-BR"/>
-              </w:rPr>
-              <w:t>Masculino</w:t>
-            </w:r>
-          </w:p>
-        </w:tc>
-        <w:tc>
-          <w:tcPr>
-            <w:tcW w:w="1560" w:type="dxa"/>
-            <w:tcBorders>
-              <w:top w:val="nil"/>
-              <w:left w:val="nil"/>
-              <w:bottom w:val="nil"/>
-              <w:right w:val="nil"/>
-            </w:tcBorders>
-            <w:shd w:val="clear" w:color="auto" w:fill="auto"/>
-            <w:noWrap/>
-            <w:vAlign w:val="bottom"/>
-            <w:hideMark/>
-          </w:tcPr>
-          <w:p>
-            <w:pPr>
-              <w:spacing w:after="0" w:line="240" w:lineRule="auto"/>
-              <w:jc w:val="center"/>
-              <w:rPr>
-                <w:rFonts w:ascii="Arial" w:eastAsia="Times New Roman" w:hAnsi="Arial" w:cs="Arial"/>
-                <w:color w:val="000000"/>
-                <w:sz w:val="28"/>
-                <w:szCs w:val="28"/>
-                <w:lang w:eastAsia="pt-BR"/>
-              </w:rPr>
-            </w:pPr>
-            <w:r>
-              <w:rPr>
-                <w:rFonts w:ascii="Arial" w:eastAsia="Times New Roman" w:hAnsi="Arial" w:cs="Arial"/>
-                <w:color w:val="000000"/>
-                <w:sz w:val="28"/>
-                <w:szCs w:val="28"/>
-                <w:lang w:eastAsia="pt-BR"/>
-              </w:rPr>
-              <w:t>0,7</w:t>
-            </w:r>
-          </w:p>
-        </w:tc>
-      </w:tr>
-      <w:tr>
-        <w:trPr>
-          <w:trHeight w:val="300"/>
-          <w:jc w:val="center"/>
-        </w:trPr>
-        <w:tc>
-          <w:tcPr>
-            <w:tcW w:w="1420" w:type="dxa"/>
-            <w:tcBorders>
-              <w:top w:val="nil"/>
-              <w:left w:val="nil"/>
-              <w:bottom w:val="single" w:sz="4" w:space="0" w:color="auto"/>
-              <w:right w:val="nil"/>
-            </w:tcBorders>
-            <w:shd w:val="clear" w:color="auto" w:fill="auto"/>
-            <w:noWrap/>
-            <w:vAlign w:val="bottom"/>
-            <w:hideMark/>
-          </w:tcPr>
-          <w:p>
-            <w:pPr>
-              <w:spacing w:after="0" w:line="240" w:lineRule="auto"/>
-              <w:jc w:val="both"/>
-              <w:rPr>
-                <w:rFonts w:ascii="Arial" w:eastAsia="Times New Roman" w:hAnsi="Arial" w:cs="Arial"/>
-                <w:color w:val="000000"/>
-                <w:sz w:val="28"/>
-                <w:szCs w:val="28"/>
-                <w:lang w:eastAsia="pt-BR"/>
-              </w:rPr>
-            </w:pPr>
-            <w:r>
-              <w:rPr>
-                <w:rFonts w:ascii="Arial" w:eastAsia="Times New Roman" w:hAnsi="Arial" w:cs="Arial"/>
-                <w:color w:val="000000"/>
-                <w:sz w:val="28"/>
-                <w:szCs w:val="28"/>
-                <w:lang w:eastAsia="pt-BR"/>
-              </w:rPr>
-              <w:t>Feminino</w:t>
-            </w:r>
-          </w:p>
-        </w:tc>
-        <w:tc>
-          <w:tcPr>
-            <w:tcW w:w="1560" w:type="dxa"/>
-            <w:tcBorders>
-              <w:top w:val="nil"/>
-              <w:left w:val="nil"/>
-              <w:bottom w:val="single" w:sz="4" w:space="0" w:color="auto"/>
-              <w:right w:val="nil"/>
-            </w:tcBorders>
-            <w:shd w:val="clear" w:color="auto" w:fill="auto"/>
-            <w:noWrap/>
-            <w:vAlign w:val="bottom"/>
-            <w:hideMark/>
-          </w:tcPr>
-          <w:p>
-            <w:pPr>
-              <w:spacing w:after="0" w:line="240" w:lineRule="auto"/>
-              <w:jc w:val="center"/>
-              <w:rPr>
-                <w:rFonts w:ascii="Arial" w:eastAsia="Times New Roman" w:hAnsi="Arial" w:cs="Arial"/>
-                <w:color w:val="000000"/>
-                <w:sz w:val="28"/>
-                <w:szCs w:val="28"/>
-                <w:lang w:eastAsia="pt-BR"/>
-              </w:rPr>
-            </w:pPr>
-            <w:r>
-              <w:rPr>
-                <w:rFonts w:ascii="Arial" w:eastAsia="Times New Roman" w:hAnsi="Arial" w:cs="Arial"/>
-                <w:color w:val="000000"/>
-                <w:sz w:val="28"/>
-                <w:szCs w:val="28"/>
-                <w:lang w:eastAsia="pt-BR"/>
-              </w:rPr>
-              <w:t>0,3</w:t>
-            </w:r>
-          </w:p>
-        </w:tc>
-      </w:tr>
-    </w:tbl>
-    <w:p>
-      <w:pPr>
-        <w:pStyle w:val="PargrafodaLista"/>
-        <w:jc w:val="both"/>
-        <w:rPr>
-          <w:rFonts w:ascii="Arial" w:hAnsi="Arial" w:cs="Arial"/>
-          <w:sz w:val="28"/>
-          <w:szCs w:val="28"/>
-        </w:rPr>
-      </w:pPr>
-    </w:p>
-    <w:p>
-      <w:pPr>
-        <w:pStyle w:val="PargrafodaLista"/>
-        <w:numPr>
-          <w:ilvl w:val="0"/>
           <w:numId w:val="15"/>
         </w:numPr>
         <w:jc w:val="both"/>
@@ -5137,16 +5212,7 @@
           <w:sz w:val="28"/>
           <w:szCs w:val="28"/>
         </w:rPr>
-        <w:t xml:space="preserve">, Cassandra </w:t>
-      </w:r>
-      <w:proofErr w:type="gramStart"/>
-      <w:r>
-        <w:rPr>
-          <w:rFonts w:ascii="Arial" w:hAnsi="Arial" w:cs="Arial"/>
-          <w:sz w:val="28"/>
-          <w:szCs w:val="28"/>
-        </w:rPr>
-        <w:t xml:space="preserve">ou </w:t>
+        <w:t xml:space="preserve">, Cassandra ou </w:t>
       </w:r>
       <w:proofErr w:type="spellStart"/>
       <w:r>
@@ -5158,7 +5224,6 @@
         <w:t>etc</w:t>
       </w:r>
       <w:proofErr w:type="spellEnd"/>
-      <w:proofErr w:type="gramEnd"/>
       <w:r>
         <w:rPr>
           <w:rFonts w:ascii="Arial" w:hAnsi="Arial" w:cs="Arial"/>
@@ -6582,7 +6647,7 @@
 </file>
 
 <file path=word/endnotes.xml><?xml version="1.0" encoding="utf-8"?>
-<w:endnotes xmlns:wpc="http://schemas.microsoft.com/office/word/2010/wordprocessingCanvas" xmlns:cx="http://schemas.microsoft.com/office/drawing/2014/chartex" xmlns:cx1="http://schemas.microsoft.com/office/drawing/2015/9/8/chartex" xmlns:cx2="http://schemas.microsoft.com/office/drawing/2015/10/21/chartex" xmlns:cx3="http://schemas.microsoft.com/office/drawing/2016/5/9/chartex" xmlns:cx4="http://schemas.microsoft.com/office/drawing/2016/5/10/chartex" xmlns:cx5="http://schemas.microsoft.com/office/drawing/2016/5/11/chartex" xmlns:cx6="http://schemas.microsoft.com/office/drawing/2016/5/12/chartex" xmlns:cx7="http://schemas.microsoft.com/office/drawing/2016/5/13/chartex" xmlns:cx8="http://schemas.microsoft.com/office/drawing/2016/5/14/chartex" xmlns:mc="http://schemas.openxmlformats.org/markup-compatibility/2006" xmlns:aink="http://schemas.microsoft.com/office/drawing/2016/ink" xmlns:am3d="http://schemas.microsoft.com/office/drawing/2017/model3d" xmlns:o="urn:schemas-microsoft-com:office:office" xmlns:r="http://schemas.openxmlformats.org/officeDocument/2006/relationships" xmlns:m="http://schemas.openxmlformats.org/officeDocument/2006/math" xmlns:v="urn:schemas-microsoft-com:vml" xmlns:wp14="http://schemas.microsoft.com/office/word/2010/wordprocessingDrawing" xmlns:wp="http://schemas.openxmlformats.org/drawingml/2006/wordprocessingDrawing" xmlns:w10="urn:schemas-microsoft-com:office:word" xmlns:w="http://schemas.openxmlformats.org/wordprocessingml/2006/main" xmlns:w14="http://schemas.microsoft.com/office/word/2010/wordml" xmlns:w15="http://schemas.microsoft.com/office/word/2012/wordml" xmlns:w16cex="http://schemas.microsoft.com/office/word/2018/wordml/cex" xmlns:w16cid="http://schemas.microsoft.com/office/word/2016/wordml/cid" xmlns:w16="http://schemas.microsoft.com/office/word/2018/wordml" xmlns:w16se="http://schemas.microsoft.com/office/word/2015/wordml/symex" xmlns:wpg="http://schemas.microsoft.com/office/word/2010/wordprocessingGroup" xmlns:wpi="http://schemas.microsoft.com/office/word/2010/wordprocessingInk" xmlns:wne="http://schemas.microsoft.com/office/word/2006/wordml" xmlns:wps="http://schemas.microsoft.com/office/word/2010/wordprocessingShape" mc:Ignorable="w14 w15 w16se w16cid w16 w16cex wp14">
+<w:endnotes xmlns:wpc="http://schemas.microsoft.com/office/word/2010/wordprocessingCanvas" xmlns:cx="http://schemas.microsoft.com/office/drawing/2014/chartex" xmlns:cx1="http://schemas.microsoft.com/office/drawing/2015/9/8/chartex" xmlns:cx2="http://schemas.microsoft.com/office/drawing/2015/10/21/chartex" xmlns:cx3="http://schemas.microsoft.com/office/drawing/2016/5/9/chartex" xmlns:cx4="http://schemas.microsoft.com/office/drawing/2016/5/10/chartex" xmlns:cx5="http://schemas.microsoft.com/office/drawing/2016/5/11/chartex" xmlns:cx6="http://schemas.microsoft.com/office/drawing/2016/5/12/chartex" xmlns:cx7="http://schemas.microsoft.com/office/drawing/2016/5/13/chartex" xmlns:cx8="http://schemas.microsoft.com/office/drawing/2016/5/14/chartex" xmlns:mc="http://schemas.openxmlformats.org/markup-compatibility/2006" xmlns:aink="http://schemas.microsoft.com/office/drawing/2016/ink" xmlns:am3d="http://schemas.microsoft.com/office/drawing/2017/model3d" xmlns:o="urn:schemas-microsoft-com:office:office" xmlns:r="http://schemas.openxmlformats.org/officeDocument/2006/relationships" xmlns:m="http://schemas.openxmlformats.org/officeDocument/2006/math" xmlns:v="urn:schemas-microsoft-com:vml" xmlns:wp14="http://schemas.microsoft.com/office/word/2010/wordprocessingDrawing" xmlns:wp="http://schemas.openxmlformats.org/drawingml/2006/wordprocessingDrawing" xmlns:w10="urn:schemas-microsoft-com:office:word" xmlns:w="http://schemas.openxmlformats.org/wordprocessingml/2006/main" xmlns:w14="http://schemas.microsoft.com/office/word/2010/wordml" xmlns:w15="http://schemas.microsoft.com/office/word/2012/wordml" xmlns:w16cid="http://schemas.microsoft.com/office/word/2016/wordml/cid" xmlns:w16se="http://schemas.microsoft.com/office/word/2015/wordml/symex" xmlns:wpg="http://schemas.microsoft.com/office/word/2010/wordprocessingGroup" xmlns:wpi="http://schemas.microsoft.com/office/word/2010/wordprocessingInk" xmlns:wne="http://schemas.microsoft.com/office/word/2006/wordml" xmlns:wps="http://schemas.microsoft.com/office/word/2010/wordprocessingShape" mc:Ignorable="w14 w15 w16se w16cid wp14">
   <w:endnote w:type="separator" w:id="-1">
     <w:p>
       <w:pPr>
@@ -6607,7 +6672,7 @@
 </file>
 
 <file path=word/footer1.xml><?xml version="1.0" encoding="utf-8"?>
-<w:ftr xmlns:wpc="http://schemas.microsoft.com/office/word/2010/wordprocessingCanvas" xmlns:cx="http://schemas.microsoft.com/office/drawing/2014/chartex" xmlns:cx1="http://schemas.microsoft.com/office/drawing/2015/9/8/chartex" xmlns:cx2="http://schemas.microsoft.com/office/drawing/2015/10/21/chartex" xmlns:cx3="http://schemas.microsoft.com/office/drawing/2016/5/9/chartex" xmlns:cx4="http://schemas.microsoft.com/office/drawing/2016/5/10/chartex" xmlns:cx5="http://schemas.microsoft.com/office/drawing/2016/5/11/chartex" xmlns:cx6="http://schemas.microsoft.com/office/drawing/2016/5/12/chartex" xmlns:cx7="http://schemas.microsoft.com/office/drawing/2016/5/13/chartex" xmlns:cx8="http://schemas.microsoft.com/office/drawing/2016/5/14/chartex" xmlns:mc="http://schemas.openxmlformats.org/markup-compatibility/2006" xmlns:aink="http://schemas.microsoft.com/office/drawing/2016/ink" xmlns:am3d="http://schemas.microsoft.com/office/drawing/2017/model3d" xmlns:o="urn:schemas-microsoft-com:office:office" xmlns:r="http://schemas.openxmlformats.org/officeDocument/2006/relationships" xmlns:m="http://schemas.openxmlformats.org/officeDocument/2006/math" xmlns:v="urn:schemas-microsoft-com:vml" xmlns:wp14="http://schemas.microsoft.com/office/word/2010/wordprocessingDrawing" xmlns:wp="http://schemas.openxmlformats.org/drawingml/2006/wordprocessingDrawing" xmlns:w10="urn:schemas-microsoft-com:office:word" xmlns:w="http://schemas.openxmlformats.org/wordprocessingml/2006/main" xmlns:w14="http://schemas.microsoft.com/office/word/2010/wordml" xmlns:w15="http://schemas.microsoft.com/office/word/2012/wordml" xmlns:w16cex="http://schemas.microsoft.com/office/word/2018/wordml/cex" xmlns:w16cid="http://schemas.microsoft.com/office/word/2016/wordml/cid" xmlns:w16="http://schemas.microsoft.com/office/word/2018/wordml" xmlns:w16se="http://schemas.microsoft.com/office/word/2015/wordml/symex" xmlns:wpg="http://schemas.microsoft.com/office/word/2010/wordprocessingGroup" xmlns:wpi="http://schemas.microsoft.com/office/word/2010/wordprocessingInk" xmlns:wne="http://schemas.microsoft.com/office/word/2006/wordml" xmlns:wps="http://schemas.microsoft.com/office/word/2010/wordprocessingShape" mc:Ignorable="w14 w15 w16se w16cid w16 w16cex wp14">
+<w:ftr xmlns:wpc="http://schemas.microsoft.com/office/word/2010/wordprocessingCanvas" xmlns:cx="http://schemas.microsoft.com/office/drawing/2014/chartex" xmlns:cx1="http://schemas.microsoft.com/office/drawing/2015/9/8/chartex" xmlns:cx2="http://schemas.microsoft.com/office/drawing/2015/10/21/chartex" xmlns:cx3="http://schemas.microsoft.com/office/drawing/2016/5/9/chartex" xmlns:cx4="http://schemas.microsoft.com/office/drawing/2016/5/10/chartex" xmlns:cx5="http://schemas.microsoft.com/office/drawing/2016/5/11/chartex" xmlns:cx6="http://schemas.microsoft.com/office/drawing/2016/5/12/chartex" xmlns:cx7="http://schemas.microsoft.com/office/drawing/2016/5/13/chartex" xmlns:cx8="http://schemas.microsoft.com/office/drawing/2016/5/14/chartex" xmlns:mc="http://schemas.openxmlformats.org/markup-compatibility/2006" xmlns:aink="http://schemas.microsoft.com/office/drawing/2016/ink" xmlns:am3d="http://schemas.microsoft.com/office/drawing/2017/model3d" xmlns:o="urn:schemas-microsoft-com:office:office" xmlns:r="http://schemas.openxmlformats.org/officeDocument/2006/relationships" xmlns:m="http://schemas.openxmlformats.org/officeDocument/2006/math" xmlns:v="urn:schemas-microsoft-com:vml" xmlns:wp14="http://schemas.microsoft.com/office/word/2010/wordprocessingDrawing" xmlns:wp="http://schemas.openxmlformats.org/drawingml/2006/wordprocessingDrawing" xmlns:w10="urn:schemas-microsoft-com:office:word" xmlns:w="http://schemas.openxmlformats.org/wordprocessingml/2006/main" xmlns:w14="http://schemas.microsoft.com/office/word/2010/wordml" xmlns:w15="http://schemas.microsoft.com/office/word/2012/wordml" xmlns:w16cid="http://schemas.microsoft.com/office/word/2016/wordml/cid" xmlns:w16se="http://schemas.microsoft.com/office/word/2015/wordml/symex" xmlns:wpg="http://schemas.microsoft.com/office/word/2010/wordprocessingGroup" xmlns:wpi="http://schemas.microsoft.com/office/word/2010/wordprocessingInk" xmlns:wne="http://schemas.microsoft.com/office/word/2006/wordml" xmlns:wps="http://schemas.microsoft.com/office/word/2010/wordprocessingShape" mc:Ignorable="w14 w15 w16se w16cid wp14">
   <w:sdt>
     <w:sdtPr>
       <w:id w:val="-545678186"/>
@@ -6653,7 +6718,7 @@
 </file>
 
 <file path=word/footnotes.xml><?xml version="1.0" encoding="utf-8"?>
-<w:footnotes xmlns:wpc="http://schemas.microsoft.com/office/word/2010/wordprocessingCanvas" xmlns:cx="http://schemas.microsoft.com/office/drawing/2014/chartex" xmlns:cx1="http://schemas.microsoft.com/office/drawing/2015/9/8/chartex" xmlns:cx2="http://schemas.microsoft.com/office/drawing/2015/10/21/chartex" xmlns:cx3="http://schemas.microsoft.com/office/drawing/2016/5/9/chartex" xmlns:cx4="http://schemas.microsoft.com/office/drawing/2016/5/10/chartex" xmlns:cx5="http://schemas.microsoft.com/office/drawing/2016/5/11/chartex" xmlns:cx6="http://schemas.microsoft.com/office/drawing/2016/5/12/chartex" xmlns:cx7="http://schemas.microsoft.com/office/drawing/2016/5/13/chartex" xmlns:cx8="http://schemas.microsoft.com/office/drawing/2016/5/14/chartex" xmlns:mc="http://schemas.openxmlformats.org/markup-compatibility/2006" xmlns:aink="http://schemas.microsoft.com/office/drawing/2016/ink" xmlns:am3d="http://schemas.microsoft.com/office/drawing/2017/model3d" xmlns:o="urn:schemas-microsoft-com:office:office" xmlns:r="http://schemas.openxmlformats.org/officeDocument/2006/relationships" xmlns:m="http://schemas.openxmlformats.org/officeDocument/2006/math" xmlns:v="urn:schemas-microsoft-com:vml" xmlns:wp14="http://schemas.microsoft.com/office/word/2010/wordprocessingDrawing" xmlns:wp="http://schemas.openxmlformats.org/drawingml/2006/wordprocessingDrawing" xmlns:w10="urn:schemas-microsoft-com:office:word" xmlns:w="http://schemas.openxmlformats.org/wordprocessingml/2006/main" xmlns:w14="http://schemas.microsoft.com/office/word/2010/wordml" xmlns:w15="http://schemas.microsoft.com/office/word/2012/wordml" xmlns:w16cex="http://schemas.microsoft.com/office/word/2018/wordml/cex" xmlns:w16cid="http://schemas.microsoft.com/office/word/2016/wordml/cid" xmlns:w16="http://schemas.microsoft.com/office/word/2018/wordml" xmlns:w16se="http://schemas.microsoft.com/office/word/2015/wordml/symex" xmlns:wpg="http://schemas.microsoft.com/office/word/2010/wordprocessingGroup" xmlns:wpi="http://schemas.microsoft.com/office/word/2010/wordprocessingInk" xmlns:wne="http://schemas.microsoft.com/office/word/2006/wordml" xmlns:wps="http://schemas.microsoft.com/office/word/2010/wordprocessingShape" mc:Ignorable="w14 w15 w16se w16cid w16 w16cex wp14">
+<w:footnotes xmlns:wpc="http://schemas.microsoft.com/office/word/2010/wordprocessingCanvas" xmlns:cx="http://schemas.microsoft.com/office/drawing/2014/chartex" xmlns:cx1="http://schemas.microsoft.com/office/drawing/2015/9/8/chartex" xmlns:cx2="http://schemas.microsoft.com/office/drawing/2015/10/21/chartex" xmlns:cx3="http://schemas.microsoft.com/office/drawing/2016/5/9/chartex" xmlns:cx4="http://schemas.microsoft.com/office/drawing/2016/5/10/chartex" xmlns:cx5="http://schemas.microsoft.com/office/drawing/2016/5/11/chartex" xmlns:cx6="http://schemas.microsoft.com/office/drawing/2016/5/12/chartex" xmlns:cx7="http://schemas.microsoft.com/office/drawing/2016/5/13/chartex" xmlns:cx8="http://schemas.microsoft.com/office/drawing/2016/5/14/chartex" xmlns:mc="http://schemas.openxmlformats.org/markup-compatibility/2006" xmlns:aink="http://schemas.microsoft.com/office/drawing/2016/ink" xmlns:am3d="http://schemas.microsoft.com/office/drawing/2017/model3d" xmlns:o="urn:schemas-microsoft-com:office:office" xmlns:r="http://schemas.openxmlformats.org/officeDocument/2006/relationships" xmlns:m="http://schemas.openxmlformats.org/officeDocument/2006/math" xmlns:v="urn:schemas-microsoft-com:vml" xmlns:wp14="http://schemas.microsoft.com/office/word/2010/wordprocessingDrawing" xmlns:wp="http://schemas.openxmlformats.org/drawingml/2006/wordprocessingDrawing" xmlns:w10="urn:schemas-microsoft-com:office:word" xmlns:w="http://schemas.openxmlformats.org/wordprocessingml/2006/main" xmlns:w14="http://schemas.microsoft.com/office/word/2010/wordml" xmlns:w15="http://schemas.microsoft.com/office/word/2012/wordml" xmlns:w16cid="http://schemas.microsoft.com/office/word/2016/wordml/cid" xmlns:w16se="http://schemas.microsoft.com/office/word/2015/wordml/symex" xmlns:wpg="http://schemas.microsoft.com/office/word/2010/wordprocessingGroup" xmlns:wpi="http://schemas.microsoft.com/office/word/2010/wordprocessingInk" xmlns:wne="http://schemas.microsoft.com/office/word/2006/wordml" xmlns:wps="http://schemas.microsoft.com/office/word/2010/wordprocessingShape" mc:Ignorable="w14 w15 w16se w16cid wp14">
   <w:footnote w:type="separator" w:id="-1">
     <w:p>
       <w:pPr>
@@ -6678,7 +6743,7 @@
 </file>
 
 <file path=word/numbering.xml><?xml version="1.0" encoding="utf-8"?>
-<w:numbering xmlns:wpc="http://schemas.microsoft.com/office/word/2010/wordprocessingCanvas" xmlns:cx="http://schemas.microsoft.com/office/drawing/2014/chartex" xmlns:cx1="http://schemas.microsoft.com/office/drawing/2015/9/8/chartex" xmlns:cx2="http://schemas.microsoft.com/office/drawing/2015/10/21/chartex" xmlns:cx3="http://schemas.microsoft.com/office/drawing/2016/5/9/chartex" xmlns:cx4="http://schemas.microsoft.com/office/drawing/2016/5/10/chartex" xmlns:cx5="http://schemas.microsoft.com/office/drawing/2016/5/11/chartex" xmlns:cx6="http://schemas.microsoft.com/office/drawing/2016/5/12/chartex" xmlns:cx7="http://schemas.microsoft.com/office/drawing/2016/5/13/chartex" xmlns:cx8="http://schemas.microsoft.com/office/drawing/2016/5/14/chartex" xmlns:mc="http://schemas.openxmlformats.org/markup-compatibility/2006" xmlns:aink="http://schemas.microsoft.com/office/drawing/2016/ink" xmlns:am3d="http://schemas.microsoft.com/office/drawing/2017/model3d" xmlns:o="urn:schemas-microsoft-com:office:office" xmlns:r="http://schemas.openxmlformats.org/officeDocument/2006/relationships" xmlns:m="http://schemas.openxmlformats.org/officeDocument/2006/math" xmlns:v="urn:schemas-microsoft-com:vml" xmlns:wp14="http://schemas.microsoft.com/office/word/2010/wordprocessingDrawing" xmlns:wp="http://schemas.openxmlformats.org/drawingml/2006/wordprocessingDrawing" xmlns:w10="urn:schemas-microsoft-com:office:word" xmlns:w="http://schemas.openxmlformats.org/wordprocessingml/2006/main" xmlns:w14="http://schemas.microsoft.com/office/word/2010/wordml" xmlns:w15="http://schemas.microsoft.com/office/word/2012/wordml" xmlns:w16cex="http://schemas.microsoft.com/office/word/2018/wordml/cex" xmlns:w16cid="http://schemas.microsoft.com/office/word/2016/wordml/cid" xmlns:w16="http://schemas.microsoft.com/office/word/2018/wordml" xmlns:w16se="http://schemas.microsoft.com/office/word/2015/wordml/symex" xmlns:wpg="http://schemas.microsoft.com/office/word/2010/wordprocessingGroup" xmlns:wpi="http://schemas.microsoft.com/office/word/2010/wordprocessingInk" xmlns:wne="http://schemas.microsoft.com/office/word/2006/wordml" xmlns:wps="http://schemas.microsoft.com/office/word/2010/wordprocessingShape" mc:Ignorable="w14 w15 w16se w16cid w16 w16cex wp14">
+<w:numbering xmlns:wpc="http://schemas.microsoft.com/office/word/2010/wordprocessingCanvas" xmlns:cx="http://schemas.microsoft.com/office/drawing/2014/chartex" xmlns:cx1="http://schemas.microsoft.com/office/drawing/2015/9/8/chartex" xmlns:cx2="http://schemas.microsoft.com/office/drawing/2015/10/21/chartex" xmlns:cx3="http://schemas.microsoft.com/office/drawing/2016/5/9/chartex" xmlns:cx4="http://schemas.microsoft.com/office/drawing/2016/5/10/chartex" xmlns:cx5="http://schemas.microsoft.com/office/drawing/2016/5/11/chartex" xmlns:cx6="http://schemas.microsoft.com/office/drawing/2016/5/12/chartex" xmlns:cx7="http://schemas.microsoft.com/office/drawing/2016/5/13/chartex" xmlns:cx8="http://schemas.microsoft.com/office/drawing/2016/5/14/chartex" xmlns:mc="http://schemas.openxmlformats.org/markup-compatibility/2006" xmlns:aink="http://schemas.microsoft.com/office/drawing/2016/ink" xmlns:am3d="http://schemas.microsoft.com/office/drawing/2017/model3d" xmlns:o="urn:schemas-microsoft-com:office:office" xmlns:r="http://schemas.openxmlformats.org/officeDocument/2006/relationships" xmlns:m="http://schemas.openxmlformats.org/officeDocument/2006/math" xmlns:v="urn:schemas-microsoft-com:vml" xmlns:wp14="http://schemas.microsoft.com/office/word/2010/wordprocessingDrawing" xmlns:wp="http://schemas.openxmlformats.org/drawingml/2006/wordprocessingDrawing" xmlns:w10="urn:schemas-microsoft-com:office:word" xmlns:w="http://schemas.openxmlformats.org/wordprocessingml/2006/main" xmlns:w14="http://schemas.microsoft.com/office/word/2010/wordml" xmlns:w15="http://schemas.microsoft.com/office/word/2012/wordml" xmlns:w16cid="http://schemas.microsoft.com/office/word/2016/wordml/cid" xmlns:w16se="http://schemas.microsoft.com/office/word/2015/wordml/symex" xmlns:wpg="http://schemas.microsoft.com/office/word/2010/wordprocessingGroup" xmlns:wpi="http://schemas.microsoft.com/office/word/2010/wordprocessingInk" xmlns:wne="http://schemas.microsoft.com/office/word/2006/wordml" xmlns:wps="http://schemas.microsoft.com/office/word/2010/wordprocessingShape" mc:Ignorable="w14 w15 w16se w16cid wp14">
   <w:abstractNum w:abstractNumId="0" w15:restartNumberingAfterBreak="0">
     <w:nsid w:val="08CE6B7B"/>
     <w:multiLevelType w:val="multilevel"/>
@@ -8475,7 +8540,7 @@
 </file>
 
 <file path=word/styles.xml><?xml version="1.0" encoding="utf-8"?>
-<w:styles xmlns:mc="http://schemas.openxmlformats.org/markup-compatibility/2006" xmlns:r="http://schemas.openxmlformats.org/officeDocument/2006/relationships" xmlns:w="http://schemas.openxmlformats.org/wordprocessingml/2006/main" xmlns:w14="http://schemas.microsoft.com/office/word/2010/wordml" xmlns:w15="http://schemas.microsoft.com/office/word/2012/wordml" xmlns:w16cex="http://schemas.microsoft.com/office/word/2018/wordml/cex" xmlns:w16cid="http://schemas.microsoft.com/office/word/2016/wordml/cid" xmlns:w16="http://schemas.microsoft.com/office/word/2018/wordml" xmlns:w16se="http://schemas.microsoft.com/office/word/2015/wordml/symex" mc:Ignorable="w14 w15 w16se w16cid w16 w16cex">
+<w:styles xmlns:mc="http://schemas.openxmlformats.org/markup-compatibility/2006" xmlns:r="http://schemas.openxmlformats.org/officeDocument/2006/relationships" xmlns:w="http://schemas.openxmlformats.org/wordprocessingml/2006/main" xmlns:w14="http://schemas.microsoft.com/office/word/2010/wordml" xmlns:w15="http://schemas.microsoft.com/office/word/2012/wordml" xmlns:w16cid="http://schemas.microsoft.com/office/word/2016/wordml/cid" xmlns:w16se="http://schemas.microsoft.com/office/word/2015/wordml/symex" mc:Ignorable="w14 w15 w16se w16cid">
   <w:docDefaults>
     <w:rPrDefault>
       <w:rPr>

</xml_diff>